<commit_message>
Sprawozdanie - ekran gry - plansza
</commit_message>
<xml_diff>
--- a/Sprawozdanie.docx
+++ b/Sprawozdanie.docx
@@ -2177,7 +2177,6 @@
       </w:r>
       <w:r>
         <w:rPr>
-          <w:color w:val="00B0F0"/>
           <w:sz w:val="24"/>
           <w:szCs w:val="24"/>
         </w:rPr>
@@ -2186,7 +2185,6 @@
       <w:r>
         <w:rPr>
           <w:noProof/>
-          <w:color w:val="00B0F0"/>
           <w:sz w:val="24"/>
           <w:szCs w:val="24"/>
         </w:rPr>
@@ -2194,7 +2192,6 @@
       </w:r>
       <w:r>
         <w:rPr>
-          <w:color w:val="00B0F0"/>
           <w:sz w:val="24"/>
           <w:szCs w:val="24"/>
         </w:rPr>
@@ -3143,7 +3140,6 @@
       </w:r>
       <w:r>
         <w:rPr>
-          <w:color w:val="00B0F0"/>
           <w:sz w:val="24"/>
           <w:szCs w:val="24"/>
         </w:rPr>
@@ -3152,7 +3148,6 @@
       <w:r>
         <w:rPr>
           <w:noProof/>
-          <w:color w:val="00B0F0"/>
           <w:sz w:val="24"/>
           <w:szCs w:val="24"/>
         </w:rPr>
@@ -3160,11 +3155,24 @@
       </w:r>
       <w:r>
         <w:rPr>
-          <w:color w:val="00B0F0"/>
           <w:sz w:val="24"/>
           <w:szCs w:val="24"/>
         </w:rPr>
-        <w:t>. Okno autoryzacji odciskiem palca</w:t>
+        <w:t xml:space="preserve">. </w:t>
+      </w:r>
+      <w:r>
+        <w:rPr>
+          <w:sz w:val="24"/>
+          <w:szCs w:val="24"/>
+        </w:rPr>
+        <w:t>Okno autoryzacji</w:t>
+      </w:r>
+      <w:r>
+        <w:rPr>
+          <w:sz w:val="24"/>
+          <w:szCs w:val="24"/>
+        </w:rPr>
+        <w:t xml:space="preserve"> odciskiem palca</w:t>
       </w:r>
       <w:r>
         <w:rPr>
@@ -3303,7 +3311,6 @@
       </w:r>
       <w:r>
         <w:rPr>
-          <w:color w:val="00B0F0"/>
           <w:sz w:val="24"/>
           <w:szCs w:val="24"/>
         </w:rPr>
@@ -3312,7 +3319,6 @@
       <w:r>
         <w:rPr>
           <w:noProof/>
-          <w:color w:val="00B0F0"/>
           <w:sz w:val="24"/>
           <w:szCs w:val="24"/>
         </w:rPr>
@@ -3320,7 +3326,6 @@
       </w:r>
       <w:r>
         <w:rPr>
-          <w:color w:val="00B0F0"/>
           <w:sz w:val="24"/>
           <w:szCs w:val="24"/>
         </w:rPr>
@@ -3329,7 +3334,6 @@
       <w:proofErr w:type="spellStart"/>
       <w:r>
         <w:rPr>
-          <w:color w:val="00B0F0"/>
           <w:sz w:val="24"/>
           <w:szCs w:val="24"/>
         </w:rPr>
@@ -4012,6 +4016,321 @@
     <w:p>
       <w:pPr>
         <w:pStyle w:val="Akapitzlist"/>
+        <w:numPr>
+          <w:ilvl w:val="0"/>
+          <w:numId w:val="1"/>
+        </w:numPr>
+        <w:rPr>
+          <w:rFonts w:ascii="Calibri Light" w:hAnsi="Calibri Light" w:cs="Calibri Light"/>
+          <w:sz w:val="36"/>
+          <w:szCs w:val="36"/>
+        </w:rPr>
+      </w:pPr>
+      <w:r>
+        <w:rPr>
+          <w:noProof/>
+        </w:rPr>
+        <w:lastRenderedPageBreak/>
+        <mc:AlternateContent>
+          <mc:Choice Requires="wps">
+            <w:drawing>
+              <wp:anchor distT="0" distB="0" distL="114300" distR="114300" simplePos="0" relativeHeight="251685888" behindDoc="0" locked="0" layoutInCell="1" allowOverlap="1" wp14:anchorId="23D4F54A" wp14:editId="0AE4995E">
+                <wp:simplePos x="0" y="0"/>
+                <wp:positionH relativeFrom="margin">
+                  <wp:align>center</wp:align>
+                </wp:positionH>
+                <wp:positionV relativeFrom="paragraph">
+                  <wp:posOffset>5180965</wp:posOffset>
+                </wp:positionV>
+                <wp:extent cx="1348740" cy="635"/>
+                <wp:effectExtent l="0" t="0" r="3810" b="0"/>
+                <wp:wrapTopAndBottom/>
+                <wp:docPr id="17" name="Pole tekstowe 17"/>
+                <wp:cNvGraphicFramePr/>
+                <a:graphic xmlns:a="http://schemas.openxmlformats.org/drawingml/2006/main">
+                  <a:graphicData uri="http://schemas.microsoft.com/office/word/2010/wordprocessingShape">
+                    <wps:wsp>
+                      <wps:cNvSpPr txBox="1"/>
+                      <wps:spPr>
+                        <a:xfrm>
+                          <a:off x="0" y="0"/>
+                          <a:ext cx="1348740" cy="635"/>
+                        </a:xfrm>
+                        <a:prstGeom prst="rect">
+                          <a:avLst/>
+                        </a:prstGeom>
+                        <a:solidFill>
+                          <a:prstClr val="white"/>
+                        </a:solidFill>
+                        <a:ln>
+                          <a:noFill/>
+                        </a:ln>
+                      </wps:spPr>
+                      <wps:txbx>
+                        <w:txbxContent>
+                          <w:p>
+                            <w:pPr>
+                              <w:pStyle w:val="Legenda"/>
+                              <w:rPr>
+                                <w:rFonts w:ascii="Calibri Light" w:hAnsi="Calibri Light" w:cs="Calibri Light"/>
+                                <w:noProof/>
+                                <w:sz w:val="24"/>
+                                <w:szCs w:val="24"/>
+                              </w:rPr>
+                            </w:pPr>
+                            <w:r>
+                              <w:rPr>
+                                <w:sz w:val="24"/>
+                                <w:szCs w:val="24"/>
+                              </w:rPr>
+                              <w:t xml:space="preserve">Rysunek </w:t>
+                            </w:r>
+                            <w:r>
+                              <w:rPr>
+                                <w:sz w:val="24"/>
+                                <w:szCs w:val="24"/>
+                              </w:rPr>
+                              <w:fldChar w:fldCharType="begin"/>
+                            </w:r>
+                            <w:r>
+                              <w:rPr>
+                                <w:sz w:val="24"/>
+                                <w:szCs w:val="24"/>
+                              </w:rPr>
+                              <w:instrText xml:space="preserve"> SEQ Rysunek \* ARABIC </w:instrText>
+                            </w:r>
+                            <w:r>
+                              <w:rPr>
+                                <w:sz w:val="24"/>
+                                <w:szCs w:val="24"/>
+                              </w:rPr>
+                              <w:fldChar w:fldCharType="separate"/>
+                            </w:r>
+                            <w:r>
+                              <w:rPr>
+                                <w:noProof/>
+                                <w:sz w:val="24"/>
+                                <w:szCs w:val="24"/>
+                              </w:rPr>
+                              <w:t>6</w:t>
+                            </w:r>
+                            <w:r>
+                              <w:rPr>
+                                <w:sz w:val="24"/>
+                                <w:szCs w:val="24"/>
+                              </w:rPr>
+                              <w:fldChar w:fldCharType="end"/>
+                            </w:r>
+                            <w:r>
+                              <w:rPr>
+                                <w:sz w:val="24"/>
+                                <w:szCs w:val="24"/>
+                              </w:rPr>
+                              <w:t>. Ekran gry</w:t>
+                            </w:r>
+                          </w:p>
+                        </w:txbxContent>
+                      </wps:txbx>
+                      <wps:bodyPr rot="0" spcFirstLastPara="0" vertOverflow="overflow" horzOverflow="overflow" vert="horz" wrap="square" lIns="0" tIns="0" rIns="0" bIns="0" numCol="1" spcCol="0" rtlCol="0" fromWordArt="0" anchor="t" anchorCtr="0" forceAA="0" compatLnSpc="1">
+                        <a:prstTxWarp prst="textNoShape">
+                          <a:avLst/>
+                        </a:prstTxWarp>
+                        <a:spAutoFit/>
+                      </wps:bodyPr>
+                    </wps:wsp>
+                  </a:graphicData>
+                </a:graphic>
+                <wp14:sizeRelH relativeFrom="margin">
+                  <wp14:pctWidth>0</wp14:pctWidth>
+                </wp14:sizeRelH>
+              </wp:anchor>
+            </w:drawing>
+          </mc:Choice>
+          <mc:Fallback>
+            <w:pict>
+              <v:shape w14:anchorId="23D4F54A" id="Pole tekstowe 17" o:spid="_x0000_s1032" type="#_x0000_t202" style="position:absolute;left:0;text-align:left;margin-left:0;margin-top:407.95pt;width:106.2pt;height:.05pt;z-index:251685888;visibility:visible;mso-wrap-style:square;mso-width-percent:0;mso-wrap-distance-left:9pt;mso-wrap-distance-top:0;mso-wrap-distance-right:9pt;mso-wrap-distance-bottom:0;mso-position-horizontal:center;mso-position-horizontal-relative:margin;mso-position-vertical:absolute;mso-position-vertical-relative:text;mso-width-percent:0;mso-width-relative:margin;v-text-anchor:top" o:gfxdata="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" stroked="f">
+                <v:textbox style="mso-fit-shape-to-text:t" inset="0,0,0,0">
+                  <w:txbxContent>
+                    <w:p>
+                      <w:pPr>
+                        <w:pStyle w:val="Legenda"/>
+                        <w:rPr>
+                          <w:rFonts w:ascii="Calibri Light" w:hAnsi="Calibri Light" w:cs="Calibri Light"/>
+                          <w:noProof/>
+                          <w:sz w:val="24"/>
+                          <w:szCs w:val="24"/>
+                        </w:rPr>
+                      </w:pPr>
+                      <w:r>
+                        <w:rPr>
+                          <w:sz w:val="24"/>
+                          <w:szCs w:val="24"/>
+                        </w:rPr>
+                        <w:t xml:space="preserve">Rysunek </w:t>
+                      </w:r>
+                      <w:r>
+                        <w:rPr>
+                          <w:sz w:val="24"/>
+                          <w:szCs w:val="24"/>
+                        </w:rPr>
+                        <w:fldChar w:fldCharType="begin"/>
+                      </w:r>
+                      <w:r>
+                        <w:rPr>
+                          <w:sz w:val="24"/>
+                          <w:szCs w:val="24"/>
+                        </w:rPr>
+                        <w:instrText xml:space="preserve"> SEQ Rysunek \* ARABIC </w:instrText>
+                      </w:r>
+                      <w:r>
+                        <w:rPr>
+                          <w:sz w:val="24"/>
+                          <w:szCs w:val="24"/>
+                        </w:rPr>
+                        <w:fldChar w:fldCharType="separate"/>
+                      </w:r>
+                      <w:r>
+                        <w:rPr>
+                          <w:noProof/>
+                          <w:sz w:val="24"/>
+                          <w:szCs w:val="24"/>
+                        </w:rPr>
+                        <w:t>6</w:t>
+                      </w:r>
+                      <w:r>
+                        <w:rPr>
+                          <w:sz w:val="24"/>
+                          <w:szCs w:val="24"/>
+                        </w:rPr>
+                        <w:fldChar w:fldCharType="end"/>
+                      </w:r>
+                      <w:r>
+                        <w:rPr>
+                          <w:sz w:val="24"/>
+                          <w:szCs w:val="24"/>
+                        </w:rPr>
+                        <w:t>. Ekran gry</w:t>
+                      </w:r>
+                    </w:p>
+                  </w:txbxContent>
+                </v:textbox>
+                <w10:wrap type="topAndBottom" anchorx="margin"/>
+              </v:shape>
+            </w:pict>
+          </mc:Fallback>
+        </mc:AlternateContent>
+      </w:r>
+      <w:r>
+        <w:rPr>
+          <w:rFonts w:ascii="Calibri Light" w:hAnsi="Calibri Light" w:cs="Calibri Light"/>
+          <w:noProof/>
+          <w:sz w:val="36"/>
+          <w:szCs w:val="36"/>
+        </w:rPr>
+        <w:drawing>
+          <wp:anchor distT="0" distB="0" distL="114300" distR="114300" simplePos="0" relativeHeight="251683840" behindDoc="0" locked="0" layoutInCell="1" allowOverlap="1" wp14:anchorId="0C1C700D" wp14:editId="7B915399">
+            <wp:simplePos x="0" y="0"/>
+            <wp:positionH relativeFrom="margin">
+              <wp:align>center</wp:align>
+            </wp:positionH>
+            <wp:positionV relativeFrom="paragraph">
+              <wp:posOffset>464185</wp:posOffset>
+            </wp:positionV>
+            <wp:extent cx="2257200" cy="4680000"/>
+            <wp:effectExtent l="0" t="0" r="0" b="6350"/>
+            <wp:wrapTopAndBottom/>
+            <wp:docPr id="16" name="Obraz 16" descr="Obraz zawierający zewnętrzne, zielony, ulica, kobieta&#10;&#10;Opis wygenerowany automatycznie"/>
+            <wp:cNvGraphicFramePr>
+              <a:graphicFrameLocks xmlns:a="http://schemas.openxmlformats.org/drawingml/2006/main" noChangeAspect="1"/>
+            </wp:cNvGraphicFramePr>
+            <a:graphic xmlns:a="http://schemas.openxmlformats.org/drawingml/2006/main">
+              <a:graphicData uri="http://schemas.openxmlformats.org/drawingml/2006/picture">
+                <pic:pic xmlns:pic="http://schemas.openxmlformats.org/drawingml/2006/picture">
+                  <pic:nvPicPr>
+                    <pic:cNvPr id="16" name="Obraz 16" descr="Obraz zawierający zewnętrzne, zielony, ulica, kobieta&#10;&#10;Opis wygenerowany automatycznie"/>
+                    <pic:cNvPicPr/>
+                  </pic:nvPicPr>
+                  <pic:blipFill>
+                    <a:blip r:embed="rId11" cstate="print">
+                      <a:extLst>
+                        <a:ext uri="{28A0092B-C50C-407E-A947-70E740481C1C}">
+                          <a14:useLocalDpi xmlns:a14="http://schemas.microsoft.com/office/drawing/2010/main" val="0"/>
+                        </a:ext>
+                      </a:extLst>
+                    </a:blip>
+                    <a:stretch>
+                      <a:fillRect/>
+                    </a:stretch>
+                  </pic:blipFill>
+                  <pic:spPr>
+                    <a:xfrm>
+                      <a:off x="0" y="0"/>
+                      <a:ext cx="2257200" cy="4680000"/>
+                    </a:xfrm>
+                    <a:prstGeom prst="rect">
+                      <a:avLst/>
+                    </a:prstGeom>
+                  </pic:spPr>
+                </pic:pic>
+              </a:graphicData>
+            </a:graphic>
+            <wp14:sizeRelH relativeFrom="page">
+              <wp14:pctWidth>0</wp14:pctWidth>
+            </wp14:sizeRelH>
+            <wp14:sizeRelV relativeFrom="page">
+              <wp14:pctHeight>0</wp14:pctHeight>
+            </wp14:sizeRelV>
+          </wp:anchor>
+        </w:drawing>
+      </w:r>
+      <w:r>
+        <w:rPr>
+          <w:rFonts w:ascii="Calibri Light" w:hAnsi="Calibri Light" w:cs="Calibri Light"/>
+          <w:sz w:val="36"/>
+          <w:szCs w:val="36"/>
+        </w:rPr>
+        <w:t>Ekran gr</w:t>
+      </w:r>
+      <w:r>
+        <w:rPr>
+          <w:rFonts w:ascii="Calibri Light" w:hAnsi="Calibri Light" w:cs="Calibri Light"/>
+          <w:sz w:val="36"/>
+          <w:szCs w:val="36"/>
+        </w:rPr>
+        <w:t>y</w:t>
+      </w:r>
+    </w:p>
+    <w:p>
+      <w:pPr>
+        <w:pStyle w:val="Akapitzlist"/>
+        <w:rPr>
+          <w:rFonts w:ascii="Calibri Light" w:hAnsi="Calibri Light" w:cs="Calibri Light"/>
+          <w:sz w:val="36"/>
+          <w:szCs w:val="36"/>
+        </w:rPr>
+      </w:pPr>
+    </w:p>
+    <w:p>
+      <w:pPr>
+        <w:pStyle w:val="Akapitzlist"/>
+        <w:rPr>
+          <w:rFonts w:ascii="Calibri Light" w:hAnsi="Calibri Light" w:cs="Calibri Light"/>
+          <w:sz w:val="32"/>
+          <w:szCs w:val="32"/>
+        </w:rPr>
+      </w:pPr>
+      <w:r>
+        <w:rPr>
+          <w:rFonts w:ascii="Calibri Light" w:hAnsi="Calibri Light" w:cs="Calibri Light"/>
+          <w:sz w:val="32"/>
+          <w:szCs w:val="32"/>
+        </w:rPr>
+        <w:t>5.1 Plansza</w:t>
+      </w:r>
+    </w:p>
+    <w:p>
+      <w:pPr>
+        <w:pStyle w:val="Akapitzlist"/>
         <w:ind w:firstLine="696"/>
         <w:rPr>
           <w:rFonts w:ascii="Calibri Light" w:hAnsi="Calibri Light" w:cs="Calibri Light"/>
@@ -4030,6 +4349,104 @@
           <w:szCs w:val="26"/>
         </w:rPr>
       </w:pPr>
+      <w:r>
+        <w:rPr>
+          <w:rFonts w:ascii="Calibri Light" w:hAnsi="Calibri Light" w:cs="Calibri Light"/>
+          <w:sz w:val="26"/>
+          <w:szCs w:val="26"/>
+        </w:rPr>
+        <w:t xml:space="preserve">Dolną połowę ekranu </w:t>
+      </w:r>
+      <w:r>
+        <w:rPr>
+          <w:rFonts w:ascii="Calibri Light" w:hAnsi="Calibri Light" w:cs="Calibri Light"/>
+          <w:sz w:val="26"/>
+          <w:szCs w:val="26"/>
+        </w:rPr>
+        <w:t xml:space="preserve">aplikacji </w:t>
+      </w:r>
+      <w:r>
+        <w:rPr>
+          <w:rFonts w:ascii="Calibri Light" w:hAnsi="Calibri Light" w:cs="Calibri Light"/>
+          <w:sz w:val="26"/>
+          <w:szCs w:val="26"/>
+        </w:rPr>
+        <w:t>zajmuje plansza 4x4 pokryta szesnastoma polami, na których pojawiają się liczby zgodnie z zasadą gry. Pola puste mają inny kolor niż pola, na których znajdują się liczby.</w:t>
+      </w:r>
+      <w:r>
+        <w:rPr>
+          <w:rFonts w:ascii="Calibri Light" w:hAnsi="Calibri Light" w:cs="Calibri Light"/>
+          <w:sz w:val="26"/>
+          <w:szCs w:val="26"/>
+        </w:rPr>
+        <w:t xml:space="preserve"> Sterowanie grą polega na przesunięciu palcem po ekranie w odpowiednią stronę (prawo, lewo, góra, dół), każde przesunięcie wywołuje ruch pól w zadanym kierunku. Możliwe jest także wykonanie ruchu za pomocą ruchu telefonu</w:t>
+      </w:r>
+      <w:r>
+        <w:rPr>
+          <w:rFonts w:ascii="Calibri Light" w:hAnsi="Calibri Light" w:cs="Calibri Light"/>
+          <w:color w:val="FF0000"/>
+          <w:sz w:val="26"/>
+          <w:szCs w:val="26"/>
+        </w:rPr>
+        <w:t xml:space="preserve">. (dokładnie jak ruch wygląda opiszemy w punkcie związanym z </w:t>
+      </w:r>
+      <w:proofErr w:type="spellStart"/>
+      <w:r>
+        <w:rPr>
+          <w:rFonts w:ascii="Calibri Light" w:hAnsi="Calibri Light" w:cs="Calibri Light"/>
+          <w:color w:val="FF0000"/>
+          <w:sz w:val="26"/>
+          <w:szCs w:val="26"/>
+        </w:rPr>
+        <w:t>czyjnikami</w:t>
+      </w:r>
+      <w:proofErr w:type="spellEnd"/>
+      <w:r>
+        <w:rPr>
+          <w:rFonts w:ascii="Calibri Light" w:hAnsi="Calibri Light" w:cs="Calibri Light"/>
+          <w:color w:val="FF0000"/>
+          <w:sz w:val="26"/>
+          <w:szCs w:val="26"/>
+        </w:rPr>
+        <w:t xml:space="preserve">, wiec trzeba </w:t>
+      </w:r>
+      <w:proofErr w:type="spellStart"/>
+      <w:r>
+        <w:rPr>
+          <w:rFonts w:ascii="Calibri Light" w:hAnsi="Calibri Light" w:cs="Calibri Light"/>
+          <w:color w:val="FF0000"/>
+          <w:sz w:val="26"/>
+          <w:szCs w:val="26"/>
+        </w:rPr>
+        <w:t>dac</w:t>
+      </w:r>
+      <w:proofErr w:type="spellEnd"/>
+      <w:r>
+        <w:rPr>
+          <w:rFonts w:ascii="Calibri Light" w:hAnsi="Calibri Light" w:cs="Calibri Light"/>
+          <w:color w:val="FF0000"/>
+          <w:sz w:val="26"/>
+          <w:szCs w:val="26"/>
+        </w:rPr>
+        <w:t xml:space="preserve"> tu linka!)</w:t>
+      </w:r>
+      <w:r>
+        <w:rPr>
+          <w:rFonts w:ascii="Calibri Light" w:hAnsi="Calibri Light" w:cs="Calibri Light"/>
+          <w:color w:val="FF0000"/>
+          <w:sz w:val="26"/>
+          <w:szCs w:val="26"/>
+        </w:rPr>
+        <w:t xml:space="preserve"> </w:t>
+      </w:r>
+      <w:r>
+        <w:rPr>
+          <w:rFonts w:ascii="Calibri Light" w:hAnsi="Calibri Light" w:cs="Calibri Light"/>
+          <w:sz w:val="26"/>
+          <w:szCs w:val="26"/>
+        </w:rPr>
+        <w:t xml:space="preserve">Każda z liczb posiada inny kolor obramowania, dzięki czemu będzie możliwe łatwiejsze rozróżnianie liczb na planszy. </w:t>
+      </w:r>
     </w:p>
     <w:sectPr>
       <w:pgSz w:w="11906" w:h="16838"/>

</xml_diff>

<commit_message>
Sprawozdanie - score board
</commit_message>
<xml_diff>
--- a/Sprawozdanie.docx
+++ b/Sprawozdanie.docx
@@ -4325,7 +4325,23 @@
           <w:sz w:val="32"/>
           <w:szCs w:val="32"/>
         </w:rPr>
-        <w:t>5.1 Plansza</w:t>
+        <w:t>5.1</w:t>
+      </w:r>
+      <w:r>
+        <w:rPr>
+          <w:rFonts w:ascii="Calibri Light" w:hAnsi="Calibri Light" w:cs="Calibri Light"/>
+          <w:sz w:val="32"/>
+          <w:szCs w:val="32"/>
+        </w:rPr>
+        <w:tab/>
+      </w:r>
+      <w:r>
+        <w:rPr>
+          <w:rFonts w:ascii="Calibri Light" w:hAnsi="Calibri Light" w:cs="Calibri Light"/>
+          <w:sz w:val="32"/>
+          <w:szCs w:val="32"/>
+        </w:rPr>
+        <w:t>Plansza</w:t>
       </w:r>
     </w:p>
     <w:p>
@@ -4447,6 +4463,173 @@
         </w:rPr>
         <w:t xml:space="preserve">Każda z liczb posiada inny kolor obramowania, dzięki czemu będzie możliwe łatwiejsze rozróżnianie liczb na planszy. </w:t>
       </w:r>
+    </w:p>
+    <w:p>
+      <w:pPr>
+        <w:pStyle w:val="Akapitzlist"/>
+        <w:ind w:firstLine="696"/>
+        <w:rPr>
+          <w:rFonts w:ascii="Calibri Light" w:hAnsi="Calibri Light" w:cs="Calibri Light"/>
+          <w:sz w:val="26"/>
+          <w:szCs w:val="26"/>
+        </w:rPr>
+      </w:pPr>
+    </w:p>
+    <w:p>
+      <w:pPr>
+        <w:pStyle w:val="Akapitzlist"/>
+        <w:ind w:firstLine="696"/>
+        <w:rPr>
+          <w:rFonts w:ascii="Calibri Light" w:hAnsi="Calibri Light" w:cs="Calibri Light"/>
+          <w:sz w:val="26"/>
+          <w:szCs w:val="26"/>
+        </w:rPr>
+      </w:pPr>
+      <w:r>
+        <w:rPr>
+          <w:rFonts w:ascii="Calibri Light" w:hAnsi="Calibri Light" w:cs="Calibri Light"/>
+          <w:sz w:val="26"/>
+          <w:szCs w:val="26"/>
+        </w:rPr>
+        <w:lastRenderedPageBreak/>
+        <w:t xml:space="preserve">Jeśli użytkownik został zautoryzowany </w:t>
+      </w:r>
+      <w:r>
+        <w:rPr>
+          <w:rFonts w:ascii="Calibri Light" w:hAnsi="Calibri Light" w:cs="Calibri Light"/>
+          <w:sz w:val="26"/>
+          <w:szCs w:val="26"/>
+        </w:rPr>
+        <w:t xml:space="preserve">w nowo utworzonym ekranie zostanie wczytana ostatnia gra zautoryzowanego użytkownika. W innym przypadku rozpocznie się nowa gra.  </w:t>
+      </w:r>
+    </w:p>
+    <w:p>
+      <w:pPr>
+        <w:rPr>
+          <w:rFonts w:ascii="Calibri Light" w:hAnsi="Calibri Light" w:cs="Calibri Light"/>
+          <w:sz w:val="32"/>
+          <w:szCs w:val="32"/>
+        </w:rPr>
+      </w:pPr>
+      <w:r>
+        <w:rPr>
+          <w:rFonts w:ascii="Calibri Light" w:hAnsi="Calibri Light" w:cs="Calibri Light"/>
+          <w:sz w:val="32"/>
+          <w:szCs w:val="32"/>
+        </w:rPr>
+        <w:t xml:space="preserve">         </w:t>
+      </w:r>
+    </w:p>
+    <w:p>
+      <w:pPr>
+        <w:ind w:left="576"/>
+        <w:rPr>
+          <w:rFonts w:ascii="Calibri Light" w:hAnsi="Calibri Light" w:cs="Calibri Light"/>
+          <w:sz w:val="32"/>
+          <w:szCs w:val="32"/>
+        </w:rPr>
+      </w:pPr>
+      <w:r>
+        <w:rPr>
+          <w:rFonts w:ascii="Calibri Light" w:hAnsi="Calibri Light" w:cs="Calibri Light"/>
+          <w:sz w:val="32"/>
+          <w:szCs w:val="32"/>
+        </w:rPr>
+        <w:t xml:space="preserve">5.2 </w:t>
+      </w:r>
+      <w:r>
+        <w:rPr>
+          <w:rFonts w:ascii="Calibri Light" w:hAnsi="Calibri Light" w:cs="Calibri Light"/>
+          <w:sz w:val="32"/>
+          <w:szCs w:val="32"/>
+        </w:rPr>
+        <w:t>Tablica wyników</w:t>
+      </w:r>
+    </w:p>
+    <w:p>
+      <w:pPr>
+        <w:pStyle w:val="Akapitzlist"/>
+        <w:ind w:left="1296"/>
+        <w:rPr>
+          <w:rFonts w:ascii="Calibri Light" w:hAnsi="Calibri Light" w:cs="Calibri Light"/>
+          <w:sz w:val="26"/>
+          <w:szCs w:val="26"/>
+        </w:rPr>
+      </w:pPr>
+      <w:r>
+        <w:rPr>
+          <w:rFonts w:ascii="Calibri Light" w:hAnsi="Calibri Light" w:cs="Calibri Light"/>
+          <w:sz w:val="26"/>
+          <w:szCs w:val="26"/>
+        </w:rPr>
+        <w:t xml:space="preserve">Nad </w:t>
+      </w:r>
+      <w:r>
+        <w:rPr>
+          <w:rFonts w:ascii="Calibri Light" w:hAnsi="Calibri Light" w:cs="Calibri Light"/>
+          <w:sz w:val="26"/>
+          <w:szCs w:val="26"/>
+        </w:rPr>
+        <w:t>planszą gry znajduję się ramka, w środku której zostają wyświetlane</w:t>
+      </w:r>
+    </w:p>
+    <w:p>
+      <w:pPr>
+        <w:pStyle w:val="Akapitzlist"/>
+        <w:ind w:left="624"/>
+        <w:contextualSpacing w:val="0"/>
+        <w:rPr>
+          <w:rFonts w:ascii="Calibri Light" w:hAnsi="Calibri Light" w:cs="Calibri Light"/>
+          <w:sz w:val="26"/>
+          <w:szCs w:val="26"/>
+        </w:rPr>
+      </w:pPr>
+      <w:r>
+        <w:rPr>
+          <w:rFonts w:ascii="Calibri Light" w:hAnsi="Calibri Light" w:cs="Calibri Light"/>
+          <w:sz w:val="26"/>
+          <w:szCs w:val="26"/>
+        </w:rPr>
+        <w:t xml:space="preserve">informacje dotyczące gry. Po lewej stronie pojawia się najwyższy wynik jaki został zdobyty od momentu zainstalowania aplikacji, pojawia się on tylko gdy użytkownik został zautoryzowany. </w:t>
+      </w:r>
+    </w:p>
+    <w:p>
+      <w:pPr>
+        <w:pStyle w:val="Akapitzlist"/>
+        <w:ind w:left="624"/>
+        <w:contextualSpacing w:val="0"/>
+        <w:rPr>
+          <w:rFonts w:ascii="Calibri Light" w:hAnsi="Calibri Light" w:cs="Calibri Light"/>
+          <w:sz w:val="26"/>
+          <w:szCs w:val="26"/>
+        </w:rPr>
+      </w:pPr>
+      <w:r>
+        <w:rPr>
+          <w:rFonts w:ascii="Calibri Light" w:hAnsi="Calibri Light" w:cs="Calibri Light"/>
+          <w:sz w:val="26"/>
+          <w:szCs w:val="26"/>
+        </w:rPr>
+        <w:tab/>
+      </w:r>
+      <w:r>
+        <w:rPr>
+          <w:rFonts w:ascii="Calibri Light" w:hAnsi="Calibri Light" w:cs="Calibri Light"/>
+          <w:sz w:val="26"/>
+          <w:szCs w:val="26"/>
+        </w:rPr>
+        <w:tab/>
+        <w:t xml:space="preserve">Po środku ramki jest wyświetlany aktualny wynik, który jest uaktualniany przy każdym ruchu, który zmienił stan planszy. </w:t>
+      </w:r>
+    </w:p>
+    <w:p>
+      <w:pPr>
+        <w:rPr>
+          <w:rFonts w:ascii="Calibri Light" w:hAnsi="Calibri Light" w:cs="Calibri Light"/>
+          <w:sz w:val="26"/>
+          <w:szCs w:val="26"/>
+        </w:rPr>
+      </w:pPr>
     </w:p>
     <w:sectPr>
       <w:pgSz w:w="11906" w:h="16838"/>
@@ -4462,9 +4645,9 @@
 <w:numbering xmlns:wpc="http://schemas.microsoft.com/office/word/2010/wordprocessingCanvas" xmlns:cx="http://schemas.microsoft.com/office/drawing/2014/chartex" xmlns:cx1="http://schemas.microsoft.com/office/drawing/2015/9/8/chartex" xmlns:cx2="http://schemas.microsoft.com/office/drawing/2015/10/21/chartex" xmlns:cx3="http://schemas.microsoft.com/office/drawing/2016/5/9/chartex" xmlns:cx4="http://schemas.microsoft.com/office/drawing/2016/5/10/chartex" xmlns:cx5="http://schemas.microsoft.com/office/drawing/2016/5/11/chartex" xmlns:cx6="http://schemas.microsoft.com/office/drawing/2016/5/12/chartex" xmlns:cx7="http://schemas.microsoft.com/office/drawing/2016/5/13/chartex" xmlns:cx8="http://schemas.microsoft.com/office/drawing/2016/5/14/chartex" xmlns:mc="http://schemas.openxmlformats.org/markup-compatibility/2006" xmlns:aink="http://schemas.microsoft.com/office/drawing/2016/ink" xmlns:am3d="http://schemas.microsoft.com/office/drawing/2017/model3d" xmlns:o="urn:schemas-microsoft-com:office:office" xmlns:r="http://schemas.openxmlformats.org/officeDocument/2006/relationships" xmlns:m="http://schemas.openxmlformats.org/officeDocument/2006/math" xmlns:v="urn:schemas-microsoft-com:vml" xmlns:wp14="http://schemas.microsoft.com/office/word/2010/wordprocessingDrawing" xmlns:wp="http://schemas.openxmlformats.org/drawingml/2006/wordprocessingDrawing" xmlns:w10="urn:schemas-microsoft-com:office:word" xmlns:w="http://schemas.openxmlformats.org/wordprocessingml/2006/main" xmlns:w14="http://schemas.microsoft.com/office/word/2010/wordml" xmlns:w15="http://schemas.microsoft.com/office/word/2012/wordml" xmlns:w16cex="http://schemas.microsoft.com/office/word/2018/wordml/cex" xmlns:w16cid="http://schemas.microsoft.com/office/word/2016/wordml/cid" xmlns:w16="http://schemas.microsoft.com/office/word/2018/wordml" xmlns:w16se="http://schemas.microsoft.com/office/word/2015/wordml/symex" xmlns:wpg="http://schemas.microsoft.com/office/word/2010/wordprocessingGroup" xmlns:wpi="http://schemas.microsoft.com/office/word/2010/wordprocessingInk" xmlns:wne="http://schemas.microsoft.com/office/word/2006/wordml" xmlns:wps="http://schemas.microsoft.com/office/word/2010/wordprocessingShape" mc:Ignorable="w14 w15 w16se w16cid w16 w16cex wp14">
   <w:abstractNum w:abstractNumId="0" w15:restartNumberingAfterBreak="0">
     <w:nsid w:val="2731327A"/>
-    <w:multiLevelType w:val="hybridMultilevel"/>
-    <w:tmpl w:val="107000F4"/>
-    <w:lvl w:ilvl="0" w:tplc="0415000F">
+    <w:multiLevelType w:val="multilevel"/>
+    <w:tmpl w:val="8B9447D8"/>
+    <w:lvl w:ilvl="0">
       <w:start w:val="1"/>
       <w:numFmt w:val="decimal"/>
       <w:lvlText w:val="%1."/>
@@ -4476,77 +4659,109 @@
         <w:rFonts w:hint="default"/>
       </w:rPr>
     </w:lvl>
-    <w:lvl w:ilvl="1" w:tplc="04150019" w:tentative="1">
-      <w:start w:val="1"/>
-      <w:numFmt w:val="lowerLetter"/>
-      <w:lvlText w:val="%2."/>
+    <w:lvl w:ilvl="1">
+      <w:start w:val="2"/>
+      <w:numFmt w:val="decimal"/>
+      <w:isLgl/>
+      <w:lvlText w:val="%1.%2"/>
       <w:lvlJc w:val="left"/>
       <w:pPr>
-        <w:ind w:left="1440" w:hanging="360"/>
-      </w:pPr>
+        <w:ind w:left="1296" w:hanging="720"/>
+      </w:pPr>
+      <w:rPr>
+        <w:rFonts w:hint="default"/>
+      </w:rPr>
     </w:lvl>
-    <w:lvl w:ilvl="2" w:tplc="0415001B" w:tentative="1">
-      <w:start w:val="1"/>
-      <w:numFmt w:val="lowerRoman"/>
-      <w:lvlText w:val="%3."/>
-      <w:lvlJc w:val="right"/>
-      <w:pPr>
-        <w:ind w:left="2160" w:hanging="180"/>
-      </w:pPr>
-    </w:lvl>
-    <w:lvl w:ilvl="3" w:tplc="0415000F" w:tentative="1">
+    <w:lvl w:ilvl="2">
       <w:start w:val="1"/>
       <w:numFmt w:val="decimal"/>
-      <w:lvlText w:val="%4."/>
+      <w:isLgl/>
+      <w:lvlText w:val="%1.%2.%3"/>
       <w:lvlJc w:val="left"/>
       <w:pPr>
-        <w:ind w:left="2880" w:hanging="360"/>
-      </w:pPr>
+        <w:ind w:left="1512" w:hanging="720"/>
+      </w:pPr>
+      <w:rPr>
+        <w:rFonts w:hint="default"/>
+      </w:rPr>
     </w:lvl>
-    <w:lvl w:ilvl="4" w:tplc="04150019" w:tentative="1">
-      <w:start w:val="1"/>
-      <w:numFmt w:val="lowerLetter"/>
-      <w:lvlText w:val="%5."/>
-      <w:lvlJc w:val="left"/>
-      <w:pPr>
-        <w:ind w:left="3600" w:hanging="360"/>
-      </w:pPr>
-    </w:lvl>
-    <w:lvl w:ilvl="5" w:tplc="0415001B" w:tentative="1">
-      <w:start w:val="1"/>
-      <w:numFmt w:val="lowerRoman"/>
-      <w:lvlText w:val="%6."/>
-      <w:lvlJc w:val="right"/>
-      <w:pPr>
-        <w:ind w:left="4320" w:hanging="180"/>
-      </w:pPr>
-    </w:lvl>
-    <w:lvl w:ilvl="6" w:tplc="0415000F" w:tentative="1">
+    <w:lvl w:ilvl="3">
       <w:start w:val="1"/>
       <w:numFmt w:val="decimal"/>
-      <w:lvlText w:val="%7."/>
+      <w:isLgl/>
+      <w:lvlText w:val="%1.%2.%3.%4"/>
       <w:lvlJc w:val="left"/>
       <w:pPr>
-        <w:ind w:left="5040" w:hanging="360"/>
-      </w:pPr>
+        <w:ind w:left="2088" w:hanging="1080"/>
+      </w:pPr>
+      <w:rPr>
+        <w:rFonts w:hint="default"/>
+      </w:rPr>
     </w:lvl>
-    <w:lvl w:ilvl="7" w:tplc="04150019" w:tentative="1">
+    <w:lvl w:ilvl="4">
       <w:start w:val="1"/>
-      <w:numFmt w:val="lowerLetter"/>
-      <w:lvlText w:val="%8."/>
+      <w:numFmt w:val="decimal"/>
+      <w:isLgl/>
+      <w:lvlText w:val="%1.%2.%3.%4.%5"/>
       <w:lvlJc w:val="left"/>
       <w:pPr>
-        <w:ind w:left="5760" w:hanging="360"/>
-      </w:pPr>
+        <w:ind w:left="2664" w:hanging="1440"/>
+      </w:pPr>
+      <w:rPr>
+        <w:rFonts w:hint="default"/>
+      </w:rPr>
     </w:lvl>
-    <w:lvl w:ilvl="8" w:tplc="0415001B" w:tentative="1">
+    <w:lvl w:ilvl="5">
       <w:start w:val="1"/>
-      <w:numFmt w:val="lowerRoman"/>
-      <w:lvlText w:val="%9."/>
-      <w:lvlJc w:val="right"/>
-      <w:pPr>
-        <w:ind w:left="6480" w:hanging="180"/>
-      </w:pPr>
+      <w:numFmt w:val="decimal"/>
+      <w:isLgl/>
+      <w:lvlText w:val="%1.%2.%3.%4.%5.%6"/>
+      <w:lvlJc w:val="left"/>
+      <w:pPr>
+        <w:ind w:left="2880" w:hanging="1440"/>
+      </w:pPr>
+      <w:rPr>
+        <w:rFonts w:hint="default"/>
+      </w:rPr>
+    </w:lvl>
+    <w:lvl w:ilvl="6">
+      <w:start w:val="1"/>
+      <w:numFmt w:val="decimal"/>
+      <w:isLgl/>
+      <w:lvlText w:val="%1.%2.%3.%4.%5.%6.%7"/>
+      <w:lvlJc w:val="left"/>
+      <w:pPr>
+        <w:ind w:left="3456" w:hanging="1800"/>
+      </w:pPr>
+      <w:rPr>
+        <w:rFonts w:hint="default"/>
+      </w:rPr>
+    </w:lvl>
+    <w:lvl w:ilvl="7">
+      <w:start w:val="1"/>
+      <w:numFmt w:val="decimal"/>
+      <w:isLgl/>
+      <w:lvlText w:val="%1.%2.%3.%4.%5.%6.%7.%8"/>
+      <w:lvlJc w:val="left"/>
+      <w:pPr>
+        <w:ind w:left="4032" w:hanging="2160"/>
+      </w:pPr>
+      <w:rPr>
+        <w:rFonts w:hint="default"/>
+      </w:rPr>
+    </w:lvl>
+    <w:lvl w:ilvl="8">
+      <w:start w:val="1"/>
+      <w:numFmt w:val="decimal"/>
+      <w:isLgl/>
+      <w:lvlText w:val="%1.%2.%3.%4.%5.%6.%7.%8.%9"/>
+      <w:lvlJc w:val="left"/>
+      <w:pPr>
+        <w:ind w:left="4248" w:hanging="2160"/>
+      </w:pPr>
+      <w:rPr>
+        <w:rFonts w:hint="default"/>
+      </w:rPr>
     </w:lvl>
   </w:abstractNum>
   <w:abstractNum w:abstractNumId="1" w15:restartNumberingAfterBreak="0">

</xml_diff>

<commit_message>
Sprawozdanie - score board - undo
</commit_message>
<xml_diff>
--- a/Sprawozdanie.docx
+++ b/Sprawozdanie.docx
@@ -4881,6 +4881,234 @@
                 <w:szCs w:val="26"/>
               </w:rPr>
               <w:t>Aplikacja nie jest wyciszona.</w:t>
+            </w:r>
+          </w:p>
+        </w:tc>
+      </w:tr>
+    </w:tbl>
+    <w:p>
+      <w:pPr>
+        <w:ind w:left="624" w:firstLine="792"/>
+        <w:rPr>
+          <w:rFonts w:ascii="Calibri Light" w:hAnsi="Calibri Light" w:cs="Calibri Light"/>
+          <w:sz w:val="26"/>
+          <w:szCs w:val="26"/>
+        </w:rPr>
+      </w:pPr>
+    </w:p>
+    <w:p>
+      <w:pPr>
+        <w:ind w:left="624" w:firstLine="792"/>
+        <w:rPr>
+          <w:rFonts w:ascii="Calibri Light" w:hAnsi="Calibri Light" w:cs="Calibri Light"/>
+          <w:sz w:val="26"/>
+          <w:szCs w:val="26"/>
+        </w:rPr>
+      </w:pPr>
+      <w:r>
+        <w:rPr>
+          <w:rFonts w:ascii="Calibri Light" w:hAnsi="Calibri Light" w:cs="Calibri Light"/>
+          <w:sz w:val="26"/>
+          <w:szCs w:val="26"/>
+        </w:rPr>
+        <w:t xml:space="preserve">Pod przyciskiem wyciszenie znajduje się przycisk pozwalający przywrócić poprzedni ruch. Liczba możliwych cofnięć znajduje się na ikonie przycisku. Gdy nie możliwe jest wykonanie cofnięcia przycisk jest wyciemniony. </w:t>
+      </w:r>
+    </w:p>
+    <w:tbl>
+      <w:tblPr>
+        <w:tblStyle w:val="Tabela-Siatka"/>
+        <w:tblW w:w="0" w:type="auto"/>
+        <w:tblInd w:w="624" w:type="dxa"/>
+        <w:tblLook w:val="04A0" w:firstRow="1" w:lastRow="0" w:firstColumn="1" w:lastColumn="0" w:noHBand="0" w:noVBand="1"/>
+      </w:tblPr>
+      <w:tblGrid>
+        <w:gridCol w:w="4204"/>
+        <w:gridCol w:w="4234"/>
+      </w:tblGrid>
+      <w:tr>
+        <w:trPr>
+          <w:trHeight w:val="1084"/>
+        </w:trPr>
+        <w:tc>
+          <w:tcPr>
+            <w:tcW w:w="4531" w:type="dxa"/>
+            <w:vAlign w:val="center"/>
+          </w:tcPr>
+          <w:p>
+            <w:pPr>
+              <w:jc w:val="center"/>
+              <w:rPr>
+                <w:rFonts w:ascii="Calibri Light" w:hAnsi="Calibri Light" w:cs="Calibri Light"/>
+                <w:sz w:val="26"/>
+                <w:szCs w:val="26"/>
+              </w:rPr>
+            </w:pPr>
+            <w:r>
+              <w:rPr>
+                <w:rFonts w:ascii="Calibri Light" w:hAnsi="Calibri Light" w:cs="Calibri Light"/>
+                <w:noProof/>
+                <w:sz w:val="26"/>
+                <w:szCs w:val="26"/>
+              </w:rPr>
+              <w:drawing>
+                <wp:inline distT="0" distB="0" distL="0" distR="0" wp14:anchorId="4B29499B" wp14:editId="701766F6">
+                  <wp:extent cx="594000" cy="594000"/>
+                  <wp:effectExtent l="0" t="0" r="0" b="0"/>
+                  <wp:docPr id="20" name="Obraz 20"/>
+                  <wp:cNvGraphicFramePr>
+                    <a:graphicFrameLocks xmlns:a="http://schemas.openxmlformats.org/drawingml/2006/main" noChangeAspect="1"/>
+                  </wp:cNvGraphicFramePr>
+                  <a:graphic xmlns:a="http://schemas.openxmlformats.org/drawingml/2006/main">
+                    <a:graphicData uri="http://schemas.openxmlformats.org/drawingml/2006/picture">
+                      <pic:pic xmlns:pic="http://schemas.openxmlformats.org/drawingml/2006/picture">
+                        <pic:nvPicPr>
+                          <pic:cNvPr id="20" name="Obraz 20"/>
+                          <pic:cNvPicPr/>
+                        </pic:nvPicPr>
+                        <pic:blipFill>
+                          <a:blip r:embed="rId14">
+                            <a:extLst>
+                              <a:ext uri="{28A0092B-C50C-407E-A947-70E740481C1C}">
+                                <a14:useLocalDpi xmlns:a14="http://schemas.microsoft.com/office/drawing/2010/main" val="0"/>
+                              </a:ext>
+                            </a:extLst>
+                          </a:blip>
+                          <a:stretch>
+                            <a:fillRect/>
+                          </a:stretch>
+                        </pic:blipFill>
+                        <pic:spPr>
+                          <a:xfrm>
+                            <a:off x="0" y="0"/>
+                            <a:ext cx="594000" cy="594000"/>
+                          </a:xfrm>
+                          <a:prstGeom prst="rect">
+                            <a:avLst/>
+                          </a:prstGeom>
+                        </pic:spPr>
+                      </pic:pic>
+                    </a:graphicData>
+                  </a:graphic>
+                </wp:inline>
+              </w:drawing>
+            </w:r>
+          </w:p>
+        </w:tc>
+        <w:tc>
+          <w:tcPr>
+            <w:tcW w:w="4531" w:type="dxa"/>
+            <w:vAlign w:val="center"/>
+          </w:tcPr>
+          <w:p>
+            <w:pPr>
+              <w:jc w:val="center"/>
+              <w:rPr>
+                <w:rFonts w:ascii="Calibri Light" w:hAnsi="Calibri Light" w:cs="Calibri Light"/>
+                <w:sz w:val="26"/>
+                <w:szCs w:val="26"/>
+              </w:rPr>
+            </w:pPr>
+            <w:r>
+              <w:rPr>
+                <w:rFonts w:ascii="Calibri Light" w:hAnsi="Calibri Light" w:cs="Calibri Light"/>
+                <w:sz w:val="26"/>
+                <w:szCs w:val="26"/>
+              </w:rPr>
+              <w:t xml:space="preserve">Cofnięcie ruchu jest niemożliwe. </w:t>
+            </w:r>
+          </w:p>
+        </w:tc>
+      </w:tr>
+      <w:tr>
+        <w:trPr>
+          <w:trHeight w:val="986"/>
+        </w:trPr>
+        <w:tc>
+          <w:tcPr>
+            <w:tcW w:w="4531" w:type="dxa"/>
+            <w:vAlign w:val="center"/>
+          </w:tcPr>
+          <w:p>
+            <w:pPr>
+              <w:jc w:val="center"/>
+              <w:rPr>
+                <w:rFonts w:ascii="Calibri Light" w:hAnsi="Calibri Light" w:cs="Calibri Light"/>
+                <w:sz w:val="26"/>
+                <w:szCs w:val="26"/>
+              </w:rPr>
+            </w:pPr>
+            <w:r>
+              <w:rPr>
+                <w:rFonts w:ascii="Calibri Light" w:hAnsi="Calibri Light" w:cs="Calibri Light"/>
+                <w:noProof/>
+                <w:sz w:val="26"/>
+                <w:szCs w:val="26"/>
+              </w:rPr>
+              <w:drawing>
+                <wp:inline distT="0" distB="0" distL="0" distR="0" wp14:anchorId="779CBFB5" wp14:editId="5B59D1B2">
+                  <wp:extent cx="594000" cy="594000"/>
+                  <wp:effectExtent l="0" t="0" r="0" b="0"/>
+                  <wp:docPr id="21" name="Obraz 21"/>
+                  <wp:cNvGraphicFramePr>
+                    <a:graphicFrameLocks xmlns:a="http://schemas.openxmlformats.org/drawingml/2006/main" noChangeAspect="1"/>
+                  </wp:cNvGraphicFramePr>
+                  <a:graphic xmlns:a="http://schemas.openxmlformats.org/drawingml/2006/main">
+                    <a:graphicData uri="http://schemas.openxmlformats.org/drawingml/2006/picture">
+                      <pic:pic xmlns:pic="http://schemas.openxmlformats.org/drawingml/2006/picture">
+                        <pic:nvPicPr>
+                          <pic:cNvPr id="21" name="Obraz 21"/>
+                          <pic:cNvPicPr/>
+                        </pic:nvPicPr>
+                        <pic:blipFill>
+                          <a:blip r:embed="rId15">
+                            <a:extLst>
+                              <a:ext uri="{28A0092B-C50C-407E-A947-70E740481C1C}">
+                                <a14:useLocalDpi xmlns:a14="http://schemas.microsoft.com/office/drawing/2010/main" val="0"/>
+                              </a:ext>
+                            </a:extLst>
+                          </a:blip>
+                          <a:stretch>
+                            <a:fillRect/>
+                          </a:stretch>
+                        </pic:blipFill>
+                        <pic:spPr>
+                          <a:xfrm>
+                            <a:off x="0" y="0"/>
+                            <a:ext cx="594000" cy="594000"/>
+                          </a:xfrm>
+                          <a:prstGeom prst="rect">
+                            <a:avLst/>
+                          </a:prstGeom>
+                        </pic:spPr>
+                      </pic:pic>
+                    </a:graphicData>
+                  </a:graphic>
+                </wp:inline>
+              </w:drawing>
+            </w:r>
+          </w:p>
+        </w:tc>
+        <w:tc>
+          <w:tcPr>
+            <w:tcW w:w="4531" w:type="dxa"/>
+            <w:vAlign w:val="center"/>
+          </w:tcPr>
+          <w:p>
+            <w:pPr>
+              <w:jc w:val="center"/>
+              <w:rPr>
+                <w:rFonts w:ascii="Calibri Light" w:hAnsi="Calibri Light" w:cs="Calibri Light"/>
+                <w:sz w:val="26"/>
+                <w:szCs w:val="26"/>
+              </w:rPr>
+            </w:pPr>
+            <w:r>
+              <w:rPr>
+                <w:rFonts w:ascii="Calibri Light" w:hAnsi="Calibri Light" w:cs="Calibri Light"/>
+                <w:sz w:val="26"/>
+                <w:szCs w:val="26"/>
+              </w:rPr>
+              <w:t>Cofnięcie ruchu jest możliwe.</w:t>
             </w:r>
           </w:p>
         </w:tc>

</xml_diff>

<commit_message>
Sprawozdanie - score board - pause
</commit_message>
<xml_diff>
--- a/Sprawozdanie.docx
+++ b/Sprawozdanie.docx
@@ -4911,7 +4911,23 @@
           <w:sz w:val="26"/>
           <w:szCs w:val="26"/>
         </w:rPr>
-        <w:t xml:space="preserve">Pod przyciskiem wyciszenie znajduje się przycisk pozwalający przywrócić poprzedni ruch. Liczba możliwych cofnięć znajduje się na ikonie przycisku. Gdy nie możliwe jest wykonanie cofnięcia przycisk jest wyciemniony. </w:t>
+        <w:t xml:space="preserve">Pod przyciskiem wyciszenie znajduje się przycisk pozwalający przywrócić poprzedni ruch. Liczba możliwych cofnięć </w:t>
+      </w:r>
+      <w:r>
+        <w:rPr>
+          <w:rFonts w:ascii="Calibri Light" w:hAnsi="Calibri Light" w:cs="Calibri Light"/>
+          <w:sz w:val="26"/>
+          <w:szCs w:val="26"/>
+        </w:rPr>
+        <w:t>jest wyświetlana</w:t>
+      </w:r>
+      <w:r>
+        <w:rPr>
+          <w:rFonts w:ascii="Calibri Light" w:hAnsi="Calibri Light" w:cs="Calibri Light"/>
+          <w:sz w:val="26"/>
+          <w:szCs w:val="26"/>
+        </w:rPr>
+        <w:t xml:space="preserve"> na ikonie przycisku. Gdy nie możliwe jest wykonanie cofnięcia przycisk jest wyciemniony. </w:t>
       </w:r>
     </w:p>
     <w:tbl>
@@ -5109,6 +5125,258 @@
                 <w:szCs w:val="26"/>
               </w:rPr>
               <w:t>Cofnięcie ruchu jest możliwe.</w:t>
+            </w:r>
+          </w:p>
+        </w:tc>
+      </w:tr>
+    </w:tbl>
+    <w:p>
+      <w:pPr>
+        <w:ind w:left="624" w:firstLine="792"/>
+        <w:rPr>
+          <w:rFonts w:ascii="Calibri Light" w:hAnsi="Calibri Light" w:cs="Calibri Light"/>
+          <w:sz w:val="26"/>
+          <w:szCs w:val="26"/>
+        </w:rPr>
+      </w:pPr>
+    </w:p>
+    <w:p>
+      <w:pPr>
+        <w:ind w:left="624" w:firstLine="792"/>
+        <w:rPr>
+          <w:rFonts w:ascii="Calibri Light" w:hAnsi="Calibri Light" w:cs="Calibri Light"/>
+          <w:sz w:val="26"/>
+          <w:szCs w:val="26"/>
+        </w:rPr>
+      </w:pPr>
+      <w:r>
+        <w:rPr>
+          <w:rFonts w:ascii="Calibri Light" w:hAnsi="Calibri Light" w:cs="Calibri Light"/>
+          <w:sz w:val="26"/>
+          <w:szCs w:val="26"/>
+        </w:rPr>
+        <w:t xml:space="preserve">Po </w:t>
+      </w:r>
+      <w:r>
+        <w:rPr>
+          <w:rFonts w:ascii="Calibri Light" w:hAnsi="Calibri Light" w:cs="Calibri Light"/>
+          <w:sz w:val="26"/>
+          <w:szCs w:val="26"/>
+        </w:rPr>
+        <w:t>prawej</w:t>
+      </w:r>
+      <w:r>
+        <w:rPr>
+          <w:rFonts w:ascii="Calibri Light" w:hAnsi="Calibri Light" w:cs="Calibri Light"/>
+          <w:sz w:val="26"/>
+          <w:szCs w:val="26"/>
+        </w:rPr>
+        <w:t xml:space="preserve"> stronie przycisku restartującego grę u góry znajduje się przycisk służący </w:t>
+      </w:r>
+      <w:r>
+        <w:rPr>
+          <w:rFonts w:ascii="Calibri Light" w:hAnsi="Calibri Light" w:cs="Calibri Light"/>
+          <w:sz w:val="26"/>
+          <w:szCs w:val="26"/>
+        </w:rPr>
+        <w:t>do pauzowania gry.</w:t>
+      </w:r>
+    </w:p>
+    <w:tbl>
+      <w:tblPr>
+        <w:tblStyle w:val="Tabela-Siatka"/>
+        <w:tblW w:w="0" w:type="auto"/>
+        <w:tblInd w:w="624" w:type="dxa"/>
+        <w:tblLook w:val="04A0" w:firstRow="1" w:lastRow="0" w:firstColumn="1" w:lastColumn="0" w:noHBand="0" w:noVBand="1"/>
+      </w:tblPr>
+      <w:tblGrid>
+        <w:gridCol w:w="4192"/>
+        <w:gridCol w:w="4246"/>
+      </w:tblGrid>
+      <w:tr>
+        <w:trPr>
+          <w:trHeight w:val="1020"/>
+        </w:trPr>
+        <w:tc>
+          <w:tcPr>
+            <w:tcW w:w="4531" w:type="dxa"/>
+            <w:vAlign w:val="center"/>
+          </w:tcPr>
+          <w:p>
+            <w:pPr>
+              <w:jc w:val="center"/>
+              <w:rPr>
+                <w:rFonts w:ascii="Calibri Light" w:hAnsi="Calibri Light" w:cs="Calibri Light"/>
+                <w:sz w:val="26"/>
+                <w:szCs w:val="26"/>
+              </w:rPr>
+            </w:pPr>
+            <w:r>
+              <w:rPr>
+                <w:rFonts w:ascii="Calibri Light" w:hAnsi="Calibri Light" w:cs="Calibri Light"/>
+                <w:noProof/>
+                <w:sz w:val="26"/>
+                <w:szCs w:val="26"/>
+              </w:rPr>
+              <w:drawing>
+                <wp:inline distT="0" distB="0" distL="0" distR="0" wp14:anchorId="14ED1176" wp14:editId="1AA0FC28">
+                  <wp:extent cx="594000" cy="594000"/>
+                  <wp:effectExtent l="0" t="0" r="0" b="0"/>
+                  <wp:docPr id="22" name="Obraz 22"/>
+                  <wp:cNvGraphicFramePr>
+                    <a:graphicFrameLocks xmlns:a="http://schemas.openxmlformats.org/drawingml/2006/main" noChangeAspect="1"/>
+                  </wp:cNvGraphicFramePr>
+                  <a:graphic xmlns:a="http://schemas.openxmlformats.org/drawingml/2006/main">
+                    <a:graphicData uri="http://schemas.openxmlformats.org/drawingml/2006/picture">
+                      <pic:pic xmlns:pic="http://schemas.openxmlformats.org/drawingml/2006/picture">
+                        <pic:nvPicPr>
+                          <pic:cNvPr id="22" name="Obraz 22"/>
+                          <pic:cNvPicPr/>
+                        </pic:nvPicPr>
+                        <pic:blipFill>
+                          <a:blip r:embed="rId16">
+                            <a:extLst>
+                              <a:ext uri="{28A0092B-C50C-407E-A947-70E740481C1C}">
+                                <a14:useLocalDpi xmlns:a14="http://schemas.microsoft.com/office/drawing/2010/main" val="0"/>
+                              </a:ext>
+                            </a:extLst>
+                          </a:blip>
+                          <a:stretch>
+                            <a:fillRect/>
+                          </a:stretch>
+                        </pic:blipFill>
+                        <pic:spPr>
+                          <a:xfrm>
+                            <a:off x="0" y="0"/>
+                            <a:ext cx="594000" cy="594000"/>
+                          </a:xfrm>
+                          <a:prstGeom prst="rect">
+                            <a:avLst/>
+                          </a:prstGeom>
+                        </pic:spPr>
+                      </pic:pic>
+                    </a:graphicData>
+                  </a:graphic>
+                </wp:inline>
+              </w:drawing>
+            </w:r>
+          </w:p>
+        </w:tc>
+        <w:tc>
+          <w:tcPr>
+            <w:tcW w:w="4531" w:type="dxa"/>
+            <w:vAlign w:val="center"/>
+          </w:tcPr>
+          <w:p>
+            <w:pPr>
+              <w:jc w:val="center"/>
+              <w:rPr>
+                <w:rFonts w:ascii="Calibri Light" w:hAnsi="Calibri Light" w:cs="Calibri Light"/>
+                <w:sz w:val="26"/>
+                <w:szCs w:val="26"/>
+              </w:rPr>
+            </w:pPr>
+            <w:r>
+              <w:rPr>
+                <w:rFonts w:ascii="Calibri Light" w:hAnsi="Calibri Light" w:cs="Calibri Light"/>
+                <w:sz w:val="26"/>
+                <w:szCs w:val="26"/>
+              </w:rPr>
+              <w:t xml:space="preserve">Gra nie jest zapauzowana. </w:t>
+            </w:r>
+          </w:p>
+        </w:tc>
+      </w:tr>
+      <w:tr>
+        <w:trPr>
+          <w:trHeight w:val="992"/>
+        </w:trPr>
+        <w:tc>
+          <w:tcPr>
+            <w:tcW w:w="4531" w:type="dxa"/>
+            <w:vAlign w:val="center"/>
+          </w:tcPr>
+          <w:p>
+            <w:pPr>
+              <w:jc w:val="center"/>
+              <w:rPr>
+                <w:rFonts w:ascii="Calibri Light" w:hAnsi="Calibri Light" w:cs="Calibri Light"/>
+                <w:sz w:val="26"/>
+                <w:szCs w:val="26"/>
+              </w:rPr>
+            </w:pPr>
+            <w:r>
+              <w:rPr>
+                <w:rFonts w:ascii="Calibri Light" w:hAnsi="Calibri Light" w:cs="Calibri Light"/>
+                <w:noProof/>
+                <w:sz w:val="26"/>
+                <w:szCs w:val="26"/>
+              </w:rPr>
+              <w:drawing>
+                <wp:inline distT="0" distB="0" distL="0" distR="0" wp14:anchorId="403E7E92" wp14:editId="126D11C5">
+                  <wp:extent cx="594000" cy="594000"/>
+                  <wp:effectExtent l="0" t="0" r="0" b="0"/>
+                  <wp:docPr id="23" name="Obraz 23"/>
+                  <wp:cNvGraphicFramePr>
+                    <a:graphicFrameLocks xmlns:a="http://schemas.openxmlformats.org/drawingml/2006/main" noChangeAspect="1"/>
+                  </wp:cNvGraphicFramePr>
+                  <a:graphic xmlns:a="http://schemas.openxmlformats.org/drawingml/2006/main">
+                    <a:graphicData uri="http://schemas.openxmlformats.org/drawingml/2006/picture">
+                      <pic:pic xmlns:pic="http://schemas.openxmlformats.org/drawingml/2006/picture">
+                        <pic:nvPicPr>
+                          <pic:cNvPr id="23" name="Obraz 23"/>
+                          <pic:cNvPicPr/>
+                        </pic:nvPicPr>
+                        <pic:blipFill>
+                          <a:blip r:embed="rId17">
+                            <a:extLst>
+                              <a:ext uri="{28A0092B-C50C-407E-A947-70E740481C1C}">
+                                <a14:useLocalDpi xmlns:a14="http://schemas.microsoft.com/office/drawing/2010/main" val="0"/>
+                              </a:ext>
+                            </a:extLst>
+                          </a:blip>
+                          <a:stretch>
+                            <a:fillRect/>
+                          </a:stretch>
+                        </pic:blipFill>
+                        <pic:spPr>
+                          <a:xfrm>
+                            <a:off x="0" y="0"/>
+                            <a:ext cx="594000" cy="594000"/>
+                          </a:xfrm>
+                          <a:prstGeom prst="rect">
+                            <a:avLst/>
+                          </a:prstGeom>
+                        </pic:spPr>
+                      </pic:pic>
+                    </a:graphicData>
+                  </a:graphic>
+                </wp:inline>
+              </w:drawing>
+            </w:r>
+          </w:p>
+        </w:tc>
+        <w:tc>
+          <w:tcPr>
+            <w:tcW w:w="4531" w:type="dxa"/>
+            <w:vAlign w:val="center"/>
+          </w:tcPr>
+          <w:p>
+            <w:pPr>
+              <w:jc w:val="center"/>
+              <w:rPr>
+                <w:rFonts w:ascii="Calibri Light" w:hAnsi="Calibri Light" w:cs="Calibri Light"/>
+                <w:sz w:val="26"/>
+                <w:szCs w:val="26"/>
+              </w:rPr>
+            </w:pPr>
+            <w:r>
+              <w:rPr>
+                <w:rFonts w:ascii="Calibri Light" w:hAnsi="Calibri Light" w:cs="Calibri Light"/>
+                <w:sz w:val="26"/>
+                <w:szCs w:val="26"/>
+              </w:rPr>
+              <w:t xml:space="preserve">Gra jest zapauzowana. Nie jest możliwe wykonanie ruchu. Czas gry został zatrzymany. </w:t>
             </w:r>
           </w:p>
         </w:tc>
@@ -5777,6 +6045,7 @@
   <w:style w:type="paragraph" w:default="1" w:styleId="Normalny">
     <w:name w:val="Normal"/>
     <w:qFormat/>
+    <w:rsid w:val="00B551CC"/>
   </w:style>
   <w:style w:type="character" w:default="1" w:styleId="Domylnaczcionkaakapitu">
     <w:name w:val="Default Paragraph Font"/>

</xml_diff>

<commit_message>
Ekran koncowy - sprawozdanie
</commit_message>
<xml_diff>
--- a/Sprawozdanie.docx
+++ b/Sprawozdanie.docx
@@ -3284,6 +3284,7 @@
                                 <w:szCs w:val="24"/>
                               </w:rPr>
                             </w:pPr>
+                            <w:bookmarkStart w:id="4" w:name="_Ref48130485"/>
                             <w:r>
                               <w:rPr>
                                 <w:sz w:val="24"/>
@@ -3349,6 +3350,7 @@
                               </w:rPr>
                               <w:t>s</w:t>
                             </w:r>
+                            <w:bookmarkEnd w:id="4"/>
                             <w:proofErr w:type="spellEnd"/>
                           </w:p>
                         </w:txbxContent>
@@ -3383,6 +3385,7 @@
                           <w:szCs w:val="24"/>
                         </w:rPr>
                       </w:pPr>
+                      <w:bookmarkStart w:id="5" w:name="_Ref48130485"/>
                       <w:r>
                         <w:rPr>
                           <w:sz w:val="24"/>
@@ -3448,6 +3451,7 @@
                         </w:rPr>
                         <w:t>s</w:t>
                       </w:r>
+                      <w:bookmarkEnd w:id="5"/>
                       <w:proofErr w:type="spellEnd"/>
                     </w:p>
                   </w:txbxContent>
@@ -3632,7 +3636,7 @@
                                 <w:szCs w:val="24"/>
                               </w:rPr>
                             </w:pPr>
-                            <w:bookmarkStart w:id="4" w:name="_Ref48066576"/>
+                            <w:bookmarkStart w:id="6" w:name="_Ref48066576"/>
                             <w:r>
                               <w:rPr>
                                 <w:sz w:val="24"/>
@@ -3691,7 +3695,7 @@
                               </w:rPr>
                               <w:t>Credits</w:t>
                             </w:r>
-                            <w:bookmarkEnd w:id="4"/>
+                            <w:bookmarkEnd w:id="6"/>
                             <w:proofErr w:type="spellEnd"/>
                           </w:p>
                         </w:txbxContent>
@@ -3729,7 +3733,7 @@
                           <w:szCs w:val="24"/>
                         </w:rPr>
                       </w:pPr>
-                      <w:bookmarkStart w:id="5" w:name="_Ref48066576"/>
+                      <w:bookmarkStart w:id="7" w:name="_Ref48066576"/>
                       <w:r>
                         <w:rPr>
                           <w:sz w:val="24"/>
@@ -3788,7 +3792,7 @@
                         </w:rPr>
                         <w:t>Credits</w:t>
                       </w:r>
-                      <w:bookmarkEnd w:id="5"/>
+                      <w:bookmarkEnd w:id="7"/>
                       <w:proofErr w:type="spellEnd"/>
                     </w:p>
                   </w:txbxContent>
@@ -6966,12 +6970,249 @@
     <w:p>
       <w:pPr>
         <w:pStyle w:val="Akapitzlist"/>
-        <w:rPr>
-          <w:rFonts w:ascii="Calibri Light" w:hAnsi="Calibri Light" w:cs="Calibri Light"/>
-          <w:sz w:val="36"/>
-          <w:szCs w:val="36"/>
-        </w:rPr>
-      </w:pPr>
+        <w:ind w:firstLine="696"/>
+        <w:rPr>
+          <w:rFonts w:ascii="Calibri Light" w:hAnsi="Calibri Light" w:cs="Calibri Light"/>
+          <w:sz w:val="26"/>
+          <w:szCs w:val="26"/>
+        </w:rPr>
+      </w:pPr>
+      <w:r>
+        <w:rPr>
+          <w:rFonts w:ascii="Calibri Light" w:hAnsi="Calibri Light" w:cs="Calibri Light"/>
+          <w:sz w:val="26"/>
+          <w:szCs w:val="26"/>
+        </w:rPr>
+        <w:t xml:space="preserve">Ekran końcowy jest wyświetlany gdy nastąpił koniec gry. Na ekranie jest informacja dotycząca zdobytych punktów w grze oraz jeśli użytkownik był zautoryzowany informacja o najwyższym wyniku. </w:t>
+      </w:r>
+    </w:p>
+    <w:p>
+      <w:pPr>
+        <w:pStyle w:val="Akapitzlist"/>
+        <w:ind w:firstLine="696"/>
+        <w:rPr>
+          <w:rFonts w:ascii="Calibri Light" w:hAnsi="Calibri Light" w:cs="Calibri Light"/>
+          <w:sz w:val="26"/>
+          <w:szCs w:val="26"/>
+        </w:rPr>
+      </w:pPr>
+    </w:p>
+    <w:p>
+      <w:pPr>
+        <w:pStyle w:val="Akapitzlist"/>
+        <w:rPr>
+          <w:rFonts w:ascii="Calibri Light" w:hAnsi="Calibri Light" w:cs="Calibri Light"/>
+          <w:color w:val="00B0F0"/>
+          <w:sz w:val="26"/>
+          <w:szCs w:val="26"/>
+        </w:rPr>
+      </w:pPr>
+      <w:r>
+        <w:rPr>
+          <w:rFonts w:ascii="Calibri Light" w:hAnsi="Calibri Light" w:cs="Calibri Light"/>
+          <w:sz w:val="26"/>
+          <w:szCs w:val="26"/>
+        </w:rPr>
+        <w:tab/>
+        <w:t xml:space="preserve">W ekranie końcowym istnieje możliwość otworzenia </w:t>
+      </w:r>
+      <w:proofErr w:type="spellStart"/>
+      <w:r>
+        <w:rPr>
+          <w:rFonts w:ascii="Calibri Light" w:hAnsi="Calibri Light" w:cs="Calibri Light"/>
+          <w:sz w:val="26"/>
+          <w:szCs w:val="26"/>
+        </w:rPr>
+        <w:t>Credits</w:t>
+      </w:r>
+      <w:proofErr w:type="spellEnd"/>
+      <w:r>
+        <w:rPr>
+          <w:rFonts w:ascii="Calibri Light" w:hAnsi="Calibri Light" w:cs="Calibri Light"/>
+          <w:sz w:val="26"/>
+          <w:szCs w:val="26"/>
+        </w:rPr>
+        <w:t xml:space="preserve"> tak jak w ekranie głównym  </w:t>
+      </w:r>
+      <w:r>
+        <w:rPr>
+          <w:rFonts w:ascii="Calibri Light" w:hAnsi="Calibri Light" w:cs="Calibri Light"/>
+          <w:color w:val="00B0F0"/>
+          <w:sz w:val="26"/>
+          <w:szCs w:val="26"/>
+        </w:rPr>
+        <w:t>(</w:t>
+      </w:r>
+      <w:r>
+        <w:rPr>
+          <w:rFonts w:ascii="Calibri Light" w:hAnsi="Calibri Light" w:cs="Calibri Light"/>
+          <w:color w:val="00B0F0"/>
+          <w:sz w:val="26"/>
+          <w:szCs w:val="26"/>
+        </w:rPr>
+        <w:fldChar w:fldCharType="begin"/>
+      </w:r>
+      <w:r>
+        <w:rPr>
+          <w:rFonts w:ascii="Calibri Light" w:hAnsi="Calibri Light" w:cs="Calibri Light"/>
+          <w:color w:val="00B0F0"/>
+          <w:sz w:val="26"/>
+          <w:szCs w:val="26"/>
+        </w:rPr>
+        <w:instrText xml:space="preserve"> REF _Ref48130485 \h </w:instrText>
+      </w:r>
+      <w:r>
+        <w:rPr>
+          <w:rFonts w:ascii="Calibri Light" w:hAnsi="Calibri Light" w:cs="Calibri Light"/>
+          <w:color w:val="00B0F0"/>
+          <w:sz w:val="26"/>
+          <w:szCs w:val="26"/>
+        </w:rPr>
+      </w:r>
+      <w:r>
+        <w:rPr>
+          <w:rFonts w:ascii="Calibri Light" w:hAnsi="Calibri Light" w:cs="Calibri Light"/>
+          <w:color w:val="00B0F0"/>
+          <w:sz w:val="26"/>
+          <w:szCs w:val="26"/>
+        </w:rPr>
+        <w:fldChar w:fldCharType="separate"/>
+      </w:r>
+      <w:r>
+        <w:rPr>
+          <w:color w:val="00B0F0"/>
+          <w:sz w:val="24"/>
+          <w:szCs w:val="24"/>
+        </w:rPr>
+        <w:t xml:space="preserve">Rysunek </w:t>
+      </w:r>
+      <w:r>
+        <w:rPr>
+          <w:noProof/>
+          <w:color w:val="00B0F0"/>
+          <w:sz w:val="24"/>
+          <w:szCs w:val="24"/>
+        </w:rPr>
+        <w:t>4</w:t>
+      </w:r>
+      <w:r>
+        <w:rPr>
+          <w:color w:val="00B0F0"/>
+          <w:sz w:val="24"/>
+          <w:szCs w:val="24"/>
+        </w:rPr>
+        <w:t xml:space="preserve">. Przycisk otwierający </w:t>
+      </w:r>
+      <w:proofErr w:type="spellStart"/>
+      <w:r>
+        <w:rPr>
+          <w:color w:val="00B0F0"/>
+          <w:sz w:val="24"/>
+          <w:szCs w:val="24"/>
+        </w:rPr>
+        <w:t>Credits</w:t>
+      </w:r>
+      <w:proofErr w:type="spellEnd"/>
+      <w:r>
+        <w:rPr>
+          <w:rFonts w:ascii="Calibri Light" w:hAnsi="Calibri Light" w:cs="Calibri Light"/>
+          <w:color w:val="00B0F0"/>
+          <w:sz w:val="26"/>
+          <w:szCs w:val="26"/>
+        </w:rPr>
+        <w:fldChar w:fldCharType="end"/>
+      </w:r>
+      <w:r>
+        <w:rPr>
+          <w:rFonts w:ascii="Calibri Light" w:hAnsi="Calibri Light" w:cs="Calibri Light"/>
+          <w:color w:val="00B0F0"/>
+          <w:sz w:val="26"/>
+          <w:szCs w:val="26"/>
+        </w:rPr>
+        <w:t>)</w:t>
+      </w:r>
+      <w:r>
+        <w:rPr>
+          <w:rFonts w:ascii="Calibri Light" w:hAnsi="Calibri Light" w:cs="Calibri Light"/>
+          <w:color w:val="00B0F0"/>
+          <w:sz w:val="26"/>
+          <w:szCs w:val="26"/>
+        </w:rPr>
+        <w:t>.</w:t>
+      </w:r>
+    </w:p>
+    <w:p>
+      <w:pPr>
+        <w:pStyle w:val="Akapitzlist"/>
+        <w:rPr>
+          <w:rFonts w:ascii="Calibri Light" w:hAnsi="Calibri Light" w:cs="Calibri Light"/>
+          <w:sz w:val="26"/>
+          <w:szCs w:val="26"/>
+        </w:rPr>
+      </w:pPr>
+      <w:r>
+        <w:rPr>
+          <w:rFonts w:ascii="Calibri Light" w:hAnsi="Calibri Light" w:cs="Calibri Light"/>
+          <w:noProof/>
+          <w:sz w:val="26"/>
+          <w:szCs w:val="26"/>
+        </w:rPr>
+        <w:drawing>
+          <wp:anchor distT="0" distB="0" distL="114300" distR="114300" simplePos="0" relativeHeight="251699200" behindDoc="0" locked="0" layoutInCell="1" allowOverlap="1" wp14:anchorId="40A1F4AE" wp14:editId="16E6585C">
+            <wp:simplePos x="0" y="0"/>
+            <wp:positionH relativeFrom="margin">
+              <wp:posOffset>1764030</wp:posOffset>
+            </wp:positionH>
+            <wp:positionV relativeFrom="paragraph">
+              <wp:posOffset>351790</wp:posOffset>
+            </wp:positionV>
+            <wp:extent cx="2318400" cy="4806000"/>
+            <wp:effectExtent l="0" t="0" r="5715" b="0"/>
+            <wp:wrapTopAndBottom/>
+            <wp:docPr id="34" name="Obraz 34" descr="Obraz zawierający znak&#10;&#10;Opis wygenerowany automatycznie"/>
+            <wp:cNvGraphicFramePr>
+              <a:graphicFrameLocks xmlns:a="http://schemas.openxmlformats.org/drawingml/2006/main" noChangeAspect="1"/>
+            </wp:cNvGraphicFramePr>
+            <a:graphic xmlns:a="http://schemas.openxmlformats.org/drawingml/2006/main">
+              <a:graphicData uri="http://schemas.openxmlformats.org/drawingml/2006/picture">
+                <pic:pic xmlns:pic="http://schemas.openxmlformats.org/drawingml/2006/picture">
+                  <pic:nvPicPr>
+                    <pic:cNvPr id="34" name="Obraz 34" descr="Obraz zawierający znak&#10;&#10;Opis wygenerowany automatycznie"/>
+                    <pic:cNvPicPr/>
+                  </pic:nvPicPr>
+                  <pic:blipFill>
+                    <a:blip r:embed="rId22" cstate="print">
+                      <a:extLst>
+                        <a:ext uri="{28A0092B-C50C-407E-A947-70E740481C1C}">
+                          <a14:useLocalDpi xmlns:a14="http://schemas.microsoft.com/office/drawing/2010/main" val="0"/>
+                        </a:ext>
+                      </a:extLst>
+                    </a:blip>
+                    <a:stretch>
+                      <a:fillRect/>
+                    </a:stretch>
+                  </pic:blipFill>
+                  <pic:spPr>
+                    <a:xfrm>
+                      <a:off x="0" y="0"/>
+                      <a:ext cx="2318400" cy="4806000"/>
+                    </a:xfrm>
+                    <a:prstGeom prst="rect">
+                      <a:avLst/>
+                    </a:prstGeom>
+                  </pic:spPr>
+                </pic:pic>
+              </a:graphicData>
+            </a:graphic>
+            <wp14:sizeRelH relativeFrom="page">
+              <wp14:pctWidth>0</wp14:pctWidth>
+            </wp14:sizeRelH>
+            <wp14:sizeRelV relativeFrom="page">
+              <wp14:pctHeight>0</wp14:pctHeight>
+            </wp14:sizeRelV>
+          </wp:anchor>
+        </w:drawing>
+      </w:r>
     </w:p>
     <w:sectPr>
       <w:pgSz w:w="11906" w:h="16838"/>

</xml_diff>

<commit_message>
Poczatek gry obrazek, ruch opis
</commit_message>
<xml_diff>
--- a/Sprawozdanie.docx
+++ b/Sprawozdanie.docx
@@ -413,8 +413,59 @@
           <w:sz w:val="26"/>
           <w:szCs w:val="26"/>
         </w:rPr>
-        <w:t>Trzeba to ladnie napisac i cos dodac</w:t>
-      </w:r>
+        <w:t xml:space="preserve">Trzeba to </w:t>
+      </w:r>
+      <w:proofErr w:type="spellStart"/>
+      <w:r>
+        <w:rPr>
+          <w:rFonts w:ascii="Calibri Light" w:hAnsi="Calibri Light" w:cs="Calibri Light"/>
+          <w:color w:val="FF0000"/>
+          <w:sz w:val="26"/>
+          <w:szCs w:val="26"/>
+        </w:rPr>
+        <w:t>ladnie</w:t>
+      </w:r>
+      <w:proofErr w:type="spellEnd"/>
+      <w:r>
+        <w:rPr>
+          <w:rFonts w:ascii="Calibri Light" w:hAnsi="Calibri Light" w:cs="Calibri Light"/>
+          <w:color w:val="FF0000"/>
+          <w:sz w:val="26"/>
+          <w:szCs w:val="26"/>
+        </w:rPr>
+        <w:t xml:space="preserve"> </w:t>
+      </w:r>
+      <w:proofErr w:type="spellStart"/>
+      <w:r>
+        <w:rPr>
+          <w:rFonts w:ascii="Calibri Light" w:hAnsi="Calibri Light" w:cs="Calibri Light"/>
+          <w:color w:val="FF0000"/>
+          <w:sz w:val="26"/>
+          <w:szCs w:val="26"/>
+        </w:rPr>
+        <w:t>napisac</w:t>
+      </w:r>
+      <w:proofErr w:type="spellEnd"/>
+      <w:r>
+        <w:rPr>
+          <w:rFonts w:ascii="Calibri Light" w:hAnsi="Calibri Light" w:cs="Calibri Light"/>
+          <w:color w:val="FF0000"/>
+          <w:sz w:val="26"/>
+          <w:szCs w:val="26"/>
+        </w:rPr>
+        <w:t xml:space="preserve"> i cos </w:t>
+      </w:r>
+      <w:proofErr w:type="spellStart"/>
+      <w:r>
+        <w:rPr>
+          <w:rFonts w:ascii="Calibri Light" w:hAnsi="Calibri Light" w:cs="Calibri Light"/>
+          <w:color w:val="FF0000"/>
+          <w:sz w:val="26"/>
+          <w:szCs w:val="26"/>
+        </w:rPr>
+        <w:t>dodac</w:t>
+      </w:r>
+      <w:proofErr w:type="spellEnd"/>
     </w:p>
     <w:p>
       <w:pPr>
@@ -1269,8 +1320,36 @@
           <w:sz w:val="26"/>
           <w:szCs w:val="26"/>
         </w:rPr>
-        <w:t>Po uruchomieniu aplikacji zostaje wyświetlony Splash screen</w:t>
-      </w:r>
+        <w:t xml:space="preserve">Po uruchomieniu aplikacji zostaje wyświetlony </w:t>
+      </w:r>
+      <w:proofErr w:type="spellStart"/>
+      <w:r>
+        <w:rPr>
+          <w:rFonts w:ascii="Calibri Light" w:hAnsi="Calibri Light" w:cs="Calibri Light"/>
+          <w:sz w:val="26"/>
+          <w:szCs w:val="26"/>
+        </w:rPr>
+        <w:t>Splash</w:t>
+      </w:r>
+      <w:proofErr w:type="spellEnd"/>
+      <w:r>
+        <w:rPr>
+          <w:rFonts w:ascii="Calibri Light" w:hAnsi="Calibri Light" w:cs="Calibri Light"/>
+          <w:sz w:val="26"/>
+          <w:szCs w:val="26"/>
+        </w:rPr>
+        <w:t xml:space="preserve"> </w:t>
+      </w:r>
+      <w:proofErr w:type="spellStart"/>
+      <w:r>
+        <w:rPr>
+          <w:rFonts w:ascii="Calibri Light" w:hAnsi="Calibri Light" w:cs="Calibri Light"/>
+          <w:sz w:val="26"/>
+          <w:szCs w:val="26"/>
+        </w:rPr>
+        <w:t>screen</w:t>
+      </w:r>
+      <w:proofErr w:type="spellEnd"/>
       <w:r>
         <w:rPr>
           <w:rFonts w:ascii="Calibri Light" w:hAnsi="Calibri Light" w:cs="Calibri Light"/>
@@ -1412,8 +1491,33 @@
                                 <w:sz w:val="24"/>
                                 <w:szCs w:val="24"/>
                               </w:rPr>
-                              <w:t>. Splash screen</w:t>
+                              <w:t xml:space="preserve">. </w:t>
                             </w:r>
+                            <w:proofErr w:type="spellStart"/>
+                            <w:r>
+                              <w:rPr>
+                                <w:sz w:val="24"/>
+                                <w:szCs w:val="24"/>
+                              </w:rPr>
+                              <w:t>Splash</w:t>
+                            </w:r>
+                            <w:proofErr w:type="spellEnd"/>
+                            <w:r>
+                              <w:rPr>
+                                <w:sz w:val="24"/>
+                                <w:szCs w:val="24"/>
+                              </w:rPr>
+                              <w:t xml:space="preserve"> </w:t>
+                            </w:r>
+                            <w:proofErr w:type="spellStart"/>
+                            <w:r>
+                              <w:rPr>
+                                <w:sz w:val="24"/>
+                                <w:szCs w:val="24"/>
+                              </w:rPr>
+                              <w:t>screen</w:t>
+                            </w:r>
+                            <w:proofErr w:type="spellEnd"/>
                           </w:p>
                         </w:txbxContent>
                       </wps:txbx>
@@ -1499,8 +1603,33 @@
                           <w:sz w:val="24"/>
                           <w:szCs w:val="24"/>
                         </w:rPr>
-                        <w:t>. Splash screen</w:t>
+                        <w:t xml:space="preserve">. </w:t>
                       </w:r>
+                      <w:proofErr w:type="spellStart"/>
+                      <w:r>
+                        <w:rPr>
+                          <w:sz w:val="24"/>
+                          <w:szCs w:val="24"/>
+                        </w:rPr>
+                        <w:t>Splash</w:t>
+                      </w:r>
+                      <w:proofErr w:type="spellEnd"/>
+                      <w:r>
+                        <w:rPr>
+                          <w:sz w:val="24"/>
+                          <w:szCs w:val="24"/>
+                        </w:rPr>
+                        <w:t xml:space="preserve"> </w:t>
+                      </w:r>
+                      <w:proofErr w:type="spellStart"/>
+                      <w:r>
+                        <w:rPr>
+                          <w:sz w:val="24"/>
+                          <w:szCs w:val="24"/>
+                        </w:rPr>
+                        <w:t>screen</w:t>
+                      </w:r>
+                      <w:proofErr w:type="spellEnd"/>
                     </w:p>
                   </w:txbxContent>
                 </v:textbox>
@@ -3033,7 +3162,47 @@
           <w:sz w:val="26"/>
           <w:szCs w:val="26"/>
         </w:rPr>
-        <w:t>(tutaj dac odnośnik do boardActivity)</w:t>
+        <w:t xml:space="preserve">(tutaj </w:t>
+      </w:r>
+      <w:proofErr w:type="spellStart"/>
+      <w:r>
+        <w:rPr>
+          <w:rFonts w:ascii="Calibri Light" w:hAnsi="Calibri Light" w:cs="Calibri Light"/>
+          <w:color w:val="FF0000"/>
+          <w:sz w:val="26"/>
+          <w:szCs w:val="26"/>
+        </w:rPr>
+        <w:t>dac</w:t>
+      </w:r>
+      <w:proofErr w:type="spellEnd"/>
+      <w:r>
+        <w:rPr>
+          <w:rFonts w:ascii="Calibri Light" w:hAnsi="Calibri Light" w:cs="Calibri Light"/>
+          <w:color w:val="FF0000"/>
+          <w:sz w:val="26"/>
+          <w:szCs w:val="26"/>
+        </w:rPr>
+        <w:t xml:space="preserve"> odnośnik do </w:t>
+      </w:r>
+      <w:proofErr w:type="spellStart"/>
+      <w:r>
+        <w:rPr>
+          <w:rFonts w:ascii="Calibri Light" w:hAnsi="Calibri Light" w:cs="Calibri Light"/>
+          <w:color w:val="FF0000"/>
+          <w:sz w:val="26"/>
+          <w:szCs w:val="26"/>
+        </w:rPr>
+        <w:t>boardActivity</w:t>
+      </w:r>
+      <w:proofErr w:type="spellEnd"/>
+      <w:r>
+        <w:rPr>
+          <w:rFonts w:ascii="Calibri Light" w:hAnsi="Calibri Light" w:cs="Calibri Light"/>
+          <w:color w:val="FF0000"/>
+          <w:sz w:val="26"/>
+          <w:szCs w:val="26"/>
+        </w:rPr>
+        <w:t>)</w:t>
       </w:r>
       <w:r>
         <w:rPr>
@@ -4371,7 +4540,47 @@
           <w:sz w:val="26"/>
           <w:szCs w:val="26"/>
         </w:rPr>
-        <w:t>. (dokładnie jak ruch wygląda opiszemy w punkcie związanym z czyjnikami, wiec trzeba dac tu linka!)</w:t>
+        <w:t xml:space="preserve">. (dokładnie jak ruch wygląda opiszemy w punkcie związanym z </w:t>
+      </w:r>
+      <w:proofErr w:type="spellStart"/>
+      <w:r>
+        <w:rPr>
+          <w:rFonts w:ascii="Calibri Light" w:hAnsi="Calibri Light" w:cs="Calibri Light"/>
+          <w:color w:val="FF0000"/>
+          <w:sz w:val="26"/>
+          <w:szCs w:val="26"/>
+        </w:rPr>
+        <w:t>czyjnikami</w:t>
+      </w:r>
+      <w:proofErr w:type="spellEnd"/>
+      <w:r>
+        <w:rPr>
+          <w:rFonts w:ascii="Calibri Light" w:hAnsi="Calibri Light" w:cs="Calibri Light"/>
+          <w:color w:val="FF0000"/>
+          <w:sz w:val="26"/>
+          <w:szCs w:val="26"/>
+        </w:rPr>
+        <w:t xml:space="preserve">, wiec trzeba </w:t>
+      </w:r>
+      <w:proofErr w:type="spellStart"/>
+      <w:r>
+        <w:rPr>
+          <w:rFonts w:ascii="Calibri Light" w:hAnsi="Calibri Light" w:cs="Calibri Light"/>
+          <w:color w:val="FF0000"/>
+          <w:sz w:val="26"/>
+          <w:szCs w:val="26"/>
+        </w:rPr>
+        <w:t>dac</w:t>
+      </w:r>
+      <w:proofErr w:type="spellEnd"/>
+      <w:r>
+        <w:rPr>
+          <w:rFonts w:ascii="Calibri Light" w:hAnsi="Calibri Light" w:cs="Calibri Light"/>
+          <w:color w:val="FF0000"/>
+          <w:sz w:val="26"/>
+          <w:szCs w:val="26"/>
+        </w:rPr>
+        <w:t xml:space="preserve"> tu linka!)</w:t>
       </w:r>
       <w:r>
         <w:rPr>
@@ -7888,6 +8097,269 @@
       </w:pPr>
       <w:r>
         <w:rPr>
+          <w:noProof/>
+        </w:rPr>
+        <mc:AlternateContent>
+          <mc:Choice Requires="wps">
+            <w:drawing>
+              <wp:anchor distT="0" distB="0" distL="114300" distR="114300" simplePos="0" relativeHeight="251708416" behindDoc="0" locked="0" layoutInCell="1" allowOverlap="1" wp14:anchorId="00B3E745" wp14:editId="537877F7">
+                <wp:simplePos x="0" y="0"/>
+                <wp:positionH relativeFrom="margin">
+                  <wp:align>center</wp:align>
+                </wp:positionH>
+                <wp:positionV relativeFrom="paragraph">
+                  <wp:posOffset>3430905</wp:posOffset>
+                </wp:positionV>
+                <wp:extent cx="2065020" cy="635"/>
+                <wp:effectExtent l="0" t="0" r="0" b="0"/>
+                <wp:wrapTopAndBottom/>
+                <wp:docPr id="40" name="Pole tekstowe 40"/>
+                <wp:cNvGraphicFramePr/>
+                <a:graphic xmlns:a="http://schemas.openxmlformats.org/drawingml/2006/main">
+                  <a:graphicData uri="http://schemas.microsoft.com/office/word/2010/wordprocessingShape">
+                    <wps:wsp>
+                      <wps:cNvSpPr txBox="1"/>
+                      <wps:spPr>
+                        <a:xfrm>
+                          <a:off x="0" y="0"/>
+                          <a:ext cx="2065020" cy="635"/>
+                        </a:xfrm>
+                        <a:prstGeom prst="rect">
+                          <a:avLst/>
+                        </a:prstGeom>
+                        <a:solidFill>
+                          <a:prstClr val="white"/>
+                        </a:solidFill>
+                        <a:ln>
+                          <a:noFill/>
+                        </a:ln>
+                      </wps:spPr>
+                      <wps:txbx>
+                        <w:txbxContent>
+                          <w:p>
+                            <w:pPr>
+                              <w:pStyle w:val="Legenda"/>
+                              <w:rPr>
+                                <w:rFonts w:ascii="Calibri Light" w:hAnsi="Calibri Light" w:cs="Calibri Light"/>
+                                <w:noProof/>
+                                <w:sz w:val="24"/>
+                                <w:szCs w:val="24"/>
+                              </w:rPr>
+                            </w:pPr>
+                            <w:r>
+                              <w:rPr>
+                                <w:sz w:val="24"/>
+                                <w:szCs w:val="24"/>
+                              </w:rPr>
+                              <w:t xml:space="preserve">Rysunek </w:t>
+                            </w:r>
+                            <w:r>
+                              <w:rPr>
+                                <w:sz w:val="24"/>
+                                <w:szCs w:val="24"/>
+                              </w:rPr>
+                              <w:fldChar w:fldCharType="begin"/>
+                            </w:r>
+                            <w:r>
+                              <w:rPr>
+                                <w:sz w:val="24"/>
+                                <w:szCs w:val="24"/>
+                              </w:rPr>
+                              <w:instrText xml:space="preserve"> SEQ Rysunek \* ARABIC </w:instrText>
+                            </w:r>
+                            <w:r>
+                              <w:rPr>
+                                <w:sz w:val="24"/>
+                                <w:szCs w:val="24"/>
+                              </w:rPr>
+                              <w:fldChar w:fldCharType="separate"/>
+                            </w:r>
+                            <w:r>
+                              <w:rPr>
+                                <w:noProof/>
+                                <w:sz w:val="24"/>
+                                <w:szCs w:val="24"/>
+                              </w:rPr>
+                              <w:t>13</w:t>
+                            </w:r>
+                            <w:r>
+                              <w:rPr>
+                                <w:sz w:val="24"/>
+                                <w:szCs w:val="24"/>
+                              </w:rPr>
+                              <w:fldChar w:fldCharType="end"/>
+                            </w:r>
+                            <w:r>
+                              <w:rPr>
+                                <w:sz w:val="24"/>
+                                <w:szCs w:val="24"/>
+                              </w:rPr>
+                              <w:t>. Plansza początkowa</w:t>
+                            </w:r>
+                          </w:p>
+                        </w:txbxContent>
+                      </wps:txbx>
+                      <wps:bodyPr rot="0" spcFirstLastPara="0" vertOverflow="overflow" horzOverflow="overflow" vert="horz" wrap="square" lIns="0" tIns="0" rIns="0" bIns="0" numCol="1" spcCol="0" rtlCol="0" fromWordArt="0" anchor="t" anchorCtr="0" forceAA="0" compatLnSpc="1">
+                        <a:prstTxWarp prst="textNoShape">
+                          <a:avLst/>
+                        </a:prstTxWarp>
+                        <a:spAutoFit/>
+                      </wps:bodyPr>
+                    </wps:wsp>
+                  </a:graphicData>
+                </a:graphic>
+                <wp14:sizeRelH relativeFrom="margin">
+                  <wp14:pctWidth>0</wp14:pctWidth>
+                </wp14:sizeRelH>
+              </wp:anchor>
+            </w:drawing>
+          </mc:Choice>
+          <mc:Fallback>
+            <w:pict>
+              <v:shape w14:anchorId="00B3E745" id="Pole tekstowe 40" o:spid="_x0000_s1039" type="#_x0000_t202" style="position:absolute;left:0;text-align:left;margin-left:0;margin-top:270.15pt;width:162.6pt;height:.05pt;z-index:251708416;visibility:visible;mso-wrap-style:square;mso-width-percent:0;mso-wrap-distance-left:9pt;mso-wrap-distance-top:0;mso-wrap-distance-right:9pt;mso-wrap-distance-bottom:0;mso-position-horizontal:center;mso-position-horizontal-relative:margin;mso-position-vertical:absolute;mso-position-vertical-relative:text;mso-width-percent:0;mso-width-relative:margin;v-text-anchor:top" o:gfxdata="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" stroked="f">
+                <v:textbox style="mso-fit-shape-to-text:t" inset="0,0,0,0">
+                  <w:txbxContent>
+                    <w:p>
+                      <w:pPr>
+                        <w:pStyle w:val="Legenda"/>
+                        <w:rPr>
+                          <w:rFonts w:ascii="Calibri Light" w:hAnsi="Calibri Light" w:cs="Calibri Light"/>
+                          <w:noProof/>
+                          <w:sz w:val="24"/>
+                          <w:szCs w:val="24"/>
+                        </w:rPr>
+                      </w:pPr>
+                      <w:r>
+                        <w:rPr>
+                          <w:sz w:val="24"/>
+                          <w:szCs w:val="24"/>
+                        </w:rPr>
+                        <w:t xml:space="preserve">Rysunek </w:t>
+                      </w:r>
+                      <w:r>
+                        <w:rPr>
+                          <w:sz w:val="24"/>
+                          <w:szCs w:val="24"/>
+                        </w:rPr>
+                        <w:fldChar w:fldCharType="begin"/>
+                      </w:r>
+                      <w:r>
+                        <w:rPr>
+                          <w:sz w:val="24"/>
+                          <w:szCs w:val="24"/>
+                        </w:rPr>
+                        <w:instrText xml:space="preserve"> SEQ Rysunek \* ARABIC </w:instrText>
+                      </w:r>
+                      <w:r>
+                        <w:rPr>
+                          <w:sz w:val="24"/>
+                          <w:szCs w:val="24"/>
+                        </w:rPr>
+                        <w:fldChar w:fldCharType="separate"/>
+                      </w:r>
+                      <w:r>
+                        <w:rPr>
+                          <w:noProof/>
+                          <w:sz w:val="24"/>
+                          <w:szCs w:val="24"/>
+                        </w:rPr>
+                        <w:t>13</w:t>
+                      </w:r>
+                      <w:r>
+                        <w:rPr>
+                          <w:sz w:val="24"/>
+                          <w:szCs w:val="24"/>
+                        </w:rPr>
+                        <w:fldChar w:fldCharType="end"/>
+                      </w:r>
+                      <w:r>
+                        <w:rPr>
+                          <w:sz w:val="24"/>
+                          <w:szCs w:val="24"/>
+                        </w:rPr>
+                        <w:t>. Plansza początkowa</w:t>
+                      </w:r>
+                    </w:p>
+                  </w:txbxContent>
+                </v:textbox>
+                <w10:wrap type="topAndBottom" anchorx="margin"/>
+              </v:shape>
+            </w:pict>
+          </mc:Fallback>
+        </mc:AlternateContent>
+      </w:r>
+      <w:r>
+        <w:rPr>
+          <w:rFonts w:ascii="Calibri Light" w:hAnsi="Calibri Light" w:cs="Calibri Light"/>
+          <w:noProof/>
+          <w:sz w:val="26"/>
+          <w:szCs w:val="26"/>
+        </w:rPr>
+        <w:drawing>
+          <wp:anchor distT="0" distB="0" distL="114300" distR="114300" simplePos="0" relativeHeight="251706368" behindDoc="0" locked="0" layoutInCell="1" allowOverlap="1" wp14:anchorId="6C8E9D81" wp14:editId="09619E8F">
+            <wp:simplePos x="0" y="0"/>
+            <wp:positionH relativeFrom="margin">
+              <wp:align>center</wp:align>
+            </wp:positionH>
+            <wp:positionV relativeFrom="paragraph">
+              <wp:posOffset>1007745</wp:posOffset>
+            </wp:positionV>
+            <wp:extent cx="2346960" cy="2385060"/>
+            <wp:effectExtent l="0" t="0" r="0" b="0"/>
+            <wp:wrapTopAndBottom/>
+            <wp:docPr id="39" name="Obraz 39" descr="Obraz zawierający zewnętrzne, zielony, ulica, kobieta&#10;&#10;Opis wygenerowany automatycznie"/>
+            <wp:cNvGraphicFramePr>
+              <a:graphicFrameLocks xmlns:a="http://schemas.openxmlformats.org/drawingml/2006/main" noChangeAspect="1"/>
+            </wp:cNvGraphicFramePr>
+            <a:graphic xmlns:a="http://schemas.openxmlformats.org/drawingml/2006/main">
+              <a:graphicData uri="http://schemas.openxmlformats.org/drawingml/2006/picture">
+                <pic:pic xmlns:pic="http://schemas.openxmlformats.org/drawingml/2006/picture">
+                  <pic:nvPicPr>
+                    <pic:cNvPr id="39" name="Obraz 39" descr="Obraz zawierający zewnętrzne, zielony, ulica, kobieta&#10;&#10;Opis wygenerowany automatycznie"/>
+                    <pic:cNvPicPr/>
+                  </pic:nvPicPr>
+                  <pic:blipFill rotWithShape="1">
+                    <a:blip r:embed="rId28" cstate="print">
+                      <a:extLst>
+                        <a:ext uri="{28A0092B-C50C-407E-A947-70E740481C1C}">
+                          <a14:useLocalDpi xmlns:a14="http://schemas.microsoft.com/office/drawing/2010/main" val="0"/>
+                        </a:ext>
+                      </a:extLst>
+                    </a:blip>
+                    <a:srcRect t="44081" r="-1239" b="6290"/>
+                    <a:stretch/>
+                  </pic:blipFill>
+                  <pic:spPr bwMode="auto">
+                    <a:xfrm>
+                      <a:off x="0" y="0"/>
+                      <a:ext cx="2346960" cy="2385060"/>
+                    </a:xfrm>
+                    <a:prstGeom prst="rect">
+                      <a:avLst/>
+                    </a:prstGeom>
+                    <a:ln>
+                      <a:noFill/>
+                    </a:ln>
+                    <a:extLst>
+                      <a:ext uri="{53640926-AAD7-44D8-BBD7-CCE9431645EC}">
+                        <a14:shadowObscured xmlns:a14="http://schemas.microsoft.com/office/drawing/2010/main"/>
+                      </a:ext>
+                    </a:extLst>
+                  </pic:spPr>
+                </pic:pic>
+              </a:graphicData>
+            </a:graphic>
+            <wp14:sizeRelH relativeFrom="page">
+              <wp14:pctWidth>0</wp14:pctWidth>
+            </wp14:sizeRelH>
+            <wp14:sizeRelV relativeFrom="page">
+              <wp14:pctHeight>0</wp14:pctHeight>
+            </wp14:sizeRelV>
+          </wp:anchor>
+        </w:drawing>
+      </w:r>
+      <w:r>
+        <w:rPr>
           <w:rFonts w:ascii="Calibri Light" w:hAnsi="Calibri Light" w:cs="Calibri Light"/>
           <w:sz w:val="26"/>
           <w:szCs w:val="26"/>
@@ -7924,22 +8396,128 @@
           <w:sz w:val="26"/>
           <w:szCs w:val="26"/>
         </w:rPr>
-        <w:t xml:space="preserve"> pojawiają się dwa pola w losowych miejscach z wartościami 2 lub 4. Prawdopodobieństwo wylosowania liczby 2 to 90%, natomiast liczby 4 to 10%. </w:t>
-      </w:r>
-    </w:p>
-    <w:p>
-      <w:pPr>
-        <w:pStyle w:val="Akapitzlist"/>
-        <w:ind w:left="1800"/>
+        <w:t xml:space="preserve"> pojawiają się dwa </w:t>
+      </w:r>
+      <w:r>
+        <w:rPr>
+          <w:rFonts w:ascii="Calibri Light" w:hAnsi="Calibri Light" w:cs="Calibri Light"/>
+          <w:sz w:val="26"/>
+          <w:szCs w:val="26"/>
+        </w:rPr>
+        <w:t>klocki</w:t>
+      </w:r>
+      <w:r>
+        <w:rPr>
+          <w:rFonts w:ascii="Calibri Light" w:hAnsi="Calibri Light" w:cs="Calibri Light"/>
+          <w:sz w:val="26"/>
+          <w:szCs w:val="26"/>
+        </w:rPr>
+        <w:t xml:space="preserve"> w losowych miejscach z wartościami 2 lub 4. Prawdopodobieństwo wylosowania liczby 2 to 90%, natomiast liczby 4 to 10%. </w:t>
+      </w:r>
+    </w:p>
+    <w:p>
+      <w:pPr>
+        <w:ind w:left="1416" w:firstLine="708"/>
+        <w:rPr>
+          <w:rFonts w:ascii="Calibri Light" w:hAnsi="Calibri Light" w:cs="Calibri Light"/>
+          <w:sz w:val="26"/>
+          <w:szCs w:val="26"/>
+        </w:rPr>
+      </w:pPr>
+    </w:p>
+    <w:p>
+      <w:pPr>
+        <w:ind w:left="708" w:firstLine="708"/>
         <w:rPr>
           <w:rFonts w:ascii="Calibri Light" w:hAnsi="Calibri Light" w:cs="Calibri Light"/>
           <w:sz w:val="32"/>
           <w:szCs w:val="32"/>
         </w:rPr>
       </w:pPr>
+      <w:r>
+        <w:rPr>
+          <w:rFonts w:ascii="Calibri Light" w:hAnsi="Calibri Light" w:cs="Calibri Light"/>
+          <w:sz w:val="32"/>
+          <w:szCs w:val="32"/>
+        </w:rPr>
+        <w:t>1.3 Ruch</w:t>
+      </w:r>
+    </w:p>
+    <w:p>
+      <w:pPr>
+        <w:pStyle w:val="Akapitzlist"/>
+        <w:ind w:left="1418"/>
+        <w:rPr>
+          <w:rFonts w:ascii="Calibri Light" w:hAnsi="Calibri Light" w:cs="Calibri Light"/>
+          <w:sz w:val="26"/>
+          <w:szCs w:val="26"/>
+        </w:rPr>
+      </w:pPr>
+      <w:r>
+        <w:rPr>
+          <w:rFonts w:ascii="Calibri Light" w:hAnsi="Calibri Light" w:cs="Calibri Light"/>
+          <w:sz w:val="32"/>
+          <w:szCs w:val="32"/>
+        </w:rPr>
+        <w:tab/>
+      </w:r>
+      <w:r>
+        <w:rPr>
+          <w:rFonts w:ascii="Calibri Light" w:hAnsi="Calibri Light" w:cs="Calibri Light"/>
+          <w:sz w:val="26"/>
+          <w:szCs w:val="26"/>
+        </w:rPr>
+        <w:t xml:space="preserve">Aby przesuwać klocki </w:t>
+      </w:r>
+      <w:r>
+        <w:rPr>
+          <w:rFonts w:ascii="Calibri Light" w:hAnsi="Calibri Light" w:cs="Calibri Light"/>
+          <w:sz w:val="26"/>
+          <w:szCs w:val="26"/>
+        </w:rPr>
+        <w:t>g</w:t>
+      </w:r>
+      <w:r>
+        <w:rPr>
+          <w:rFonts w:ascii="Calibri Light" w:hAnsi="Calibri Light" w:cs="Calibri Light"/>
+          <w:sz w:val="26"/>
+          <w:szCs w:val="26"/>
+        </w:rPr>
+        <w:t>racz może wykonywać ruch w prawo, lewo, górę, dół.</w:t>
+      </w:r>
+      <w:r>
+        <w:rPr>
+          <w:rFonts w:ascii="Calibri Light" w:hAnsi="Calibri Light" w:cs="Calibri Light"/>
+          <w:sz w:val="26"/>
+          <w:szCs w:val="26"/>
+        </w:rPr>
+        <w:t xml:space="preserve"> Spowoduje to przesunięcie klocków w zadanym kierunku oraz połączenie się klocków z tą samą liczbą w jeden klocek o podwojonej wartości. Każdy klocek w jednym ruchu może brać udział w najwyżej jednym łączeniu. </w:t>
+      </w:r>
+    </w:p>
+    <w:p>
+      <w:pPr>
+        <w:pStyle w:val="Akapitzlist"/>
+        <w:ind w:left="1418"/>
+        <w:rPr>
+          <w:rFonts w:ascii="Calibri Light" w:hAnsi="Calibri Light" w:cs="Calibri Light"/>
+          <w:sz w:val="26"/>
+          <w:szCs w:val="26"/>
+        </w:rPr>
+      </w:pPr>
+    </w:p>
+    <w:p>
+      <w:pPr>
+        <w:pStyle w:val="Akapitzlist"/>
+        <w:ind w:left="1418"/>
+        <w:rPr>
+          <w:rFonts w:ascii="Calibri Light" w:hAnsi="Calibri Light" w:cs="Calibri Light"/>
+          <w:sz w:val="26"/>
+          <w:szCs w:val="26"/>
+        </w:rPr>
+      </w:pPr>
     </w:p>
     <w:sectPr>
-      <w:footerReference w:type="default" r:id="rId28"/>
+      <w:footerReference w:type="default" r:id="rId29"/>
       <w:pgSz w:w="11906" w:h="16838"/>
       <w:pgMar w:top="1417" w:right="1417" w:bottom="1417" w:left="1417" w:header="708" w:footer="708" w:gutter="0"/>
       <w:cols w:space="708"/>
@@ -9213,7 +9791,7 @@
   </w:compat>
   <w:rsids>
     <w:rsidRoot w:val="00AB7B6B"/>
-    <w:rsid w:val="00A82505"/>
+    <w:rsid w:val="004041FF"/>
     <w:rsid w:val="00AB7B6B"/>
   </w:rsids>
   <m:mathPr>
@@ -9991,7 +10569,7 @@
 </file>
 
 <file path=customXml/itemProps1.xml><?xml version="1.0" encoding="utf-8"?>
-<ds:datastoreItem xmlns:ds="http://schemas.openxmlformats.org/officeDocument/2006/customXml" ds:itemID="{15DC69EB-6D26-4A44-83D3-F7BEADEDE91A}">
+<ds:datastoreItem xmlns:ds="http://schemas.openxmlformats.org/officeDocument/2006/customXml" ds:itemID="{CA7E4F16-04F2-4C21-8224-044AD53991D0}">
   <ds:schemaRefs>
     <ds:schemaRef ds:uri="http://schemas.openxmlformats.org/officeDocument/2006/bibliography"/>
   </ds:schemaRefs>

</xml_diff>

<commit_message>
Sensors - sprawozdanie fingerprint
</commit_message>
<xml_diff>
--- a/Sprawozdanie.docx
+++ b/Sprawozdanie.docx
@@ -9791,6 +9791,122 @@
           <w:szCs w:val="26"/>
         </w:rPr>
       </w:pPr>
+    </w:p>
+    <w:p>
+      <w:pPr>
+        <w:pStyle w:val="Akapitzlist"/>
+        <w:numPr>
+          <w:ilvl w:val="0"/>
+          <w:numId w:val="3"/>
+        </w:numPr>
+        <w:rPr>
+          <w:rFonts w:ascii="Calibri Light" w:hAnsi="Calibri Light" w:cs="Calibri Light"/>
+          <w:sz w:val="32"/>
+          <w:szCs w:val="32"/>
+        </w:rPr>
+      </w:pPr>
+      <w:r>
+        <w:rPr>
+          <w:rFonts w:ascii="Calibri Light" w:hAnsi="Calibri Light" w:cs="Calibri Light"/>
+          <w:sz w:val="32"/>
+          <w:szCs w:val="32"/>
+        </w:rPr>
+        <w:lastRenderedPageBreak/>
+        <w:t>Czujniki</w:t>
+      </w:r>
+    </w:p>
+    <w:p>
+      <w:pPr>
+        <w:pStyle w:val="Akapitzlist"/>
+        <w:ind w:left="1080"/>
+        <w:rPr>
+          <w:rFonts w:ascii="Calibri Light" w:hAnsi="Calibri Light" w:cs="Calibri Light"/>
+          <w:sz w:val="32"/>
+          <w:szCs w:val="32"/>
+        </w:rPr>
+      </w:pPr>
+    </w:p>
+    <w:p>
+      <w:pPr>
+        <w:pStyle w:val="Akapitzlist"/>
+        <w:numPr>
+          <w:ilvl w:val="1"/>
+          <w:numId w:val="3"/>
+        </w:numPr>
+        <w:rPr>
+          <w:rFonts w:ascii="Calibri Light" w:hAnsi="Calibri Light" w:cs="Calibri Light"/>
+          <w:sz w:val="26"/>
+          <w:szCs w:val="26"/>
+        </w:rPr>
+      </w:pPr>
+      <w:r>
+        <w:rPr>
+          <w:rFonts w:ascii="Calibri Light" w:hAnsi="Calibri Light" w:cs="Calibri Light"/>
+          <w:sz w:val="26"/>
+          <w:szCs w:val="26"/>
+        </w:rPr>
+        <w:t>Czujnik linii papilarnych</w:t>
+      </w:r>
+    </w:p>
+    <w:p>
+      <w:pPr>
+        <w:pStyle w:val="Akapitzlist"/>
+        <w:ind w:left="1800"/>
+        <w:rPr>
+          <w:rFonts w:ascii="Calibri Light" w:hAnsi="Calibri Light" w:cs="Calibri Light"/>
+          <w:sz w:val="26"/>
+          <w:szCs w:val="26"/>
+        </w:rPr>
+      </w:pPr>
+    </w:p>
+    <w:p>
+      <w:pPr>
+        <w:pStyle w:val="Akapitzlist"/>
+        <w:ind w:left="1800" w:firstLine="324"/>
+        <w:rPr>
+          <w:rFonts w:ascii="Calibri Light" w:hAnsi="Calibri Light" w:cs="Calibri Light"/>
+          <w:sz w:val="26"/>
+          <w:szCs w:val="26"/>
+        </w:rPr>
+      </w:pPr>
+      <w:r>
+        <w:rPr>
+          <w:rFonts w:ascii="Calibri Light" w:hAnsi="Calibri Light" w:cs="Calibri Light"/>
+          <w:sz w:val="26"/>
+          <w:szCs w:val="26"/>
+        </w:rPr>
+        <w:t xml:space="preserve">Czujnik linii papilarnych jest wykorzystywany by zautoryzować użytkownika. Jeśli sczytany odcisk palca będzie się zgadzał, z którymś z odcisków palcy zapisanych w telefonie, autoryzacja powiedzie się. </w:t>
+      </w:r>
+    </w:p>
+    <w:p>
+      <w:pPr>
+        <w:pStyle w:val="Akapitzlist"/>
+        <w:ind w:left="1800" w:firstLine="324"/>
+        <w:rPr>
+          <w:rFonts w:ascii="Calibri Light" w:hAnsi="Calibri Light" w:cs="Calibri Light"/>
+          <w:sz w:val="26"/>
+          <w:szCs w:val="26"/>
+        </w:rPr>
+      </w:pPr>
+    </w:p>
+    <w:p>
+      <w:pPr>
+        <w:pStyle w:val="Akapitzlist"/>
+        <w:ind w:left="1800" w:firstLine="324"/>
+        <w:rPr>
+          <w:rFonts w:ascii="Calibri Light" w:hAnsi="Calibri Light" w:cs="Calibri Light"/>
+          <w:sz w:val="26"/>
+          <w:szCs w:val="26"/>
+        </w:rPr>
+      </w:pPr>
+      <w:r>
+        <w:rPr>
+          <w:rFonts w:ascii="Calibri Light" w:hAnsi="Calibri Light" w:cs="Calibri Light"/>
+          <w:sz w:val="26"/>
+          <w:szCs w:val="26"/>
+        </w:rPr>
+        <w:t xml:space="preserve">Jeśli użytkownik jest zautoryzowany zostanie wyświetlony najwyższy wynik, jaki do tej pory osiągnięto. Gdy użytkownik zdobędzie wynik większy niż aktualny najwyższy wynik, zostanie on zapisany. Dzięki autoryzacji w trakcie gry zostaje zapisany jej postęp. Przy następnym uruchomieniu gry przez użytkownika zautoryzowanego gra zostanie wczytana. </w:t>
+      </w:r>
     </w:p>
     <w:sectPr>
       <w:footerReference w:type="default" r:id="rId32"/>
@@ -11068,7 +11184,6 @@
   <w:rsids>
     <w:rsidRoot w:val="00AB7B6B"/>
     <w:rsid w:val="00AB7B6B"/>
-    <w:rsid w:val="00C3705A"/>
   </w:rsids>
   <m:mathPr>
     <m:mathFont m:val="Cambria Math"/>
@@ -11845,7 +11960,7 @@
 </file>
 
 <file path=customXml/itemProps1.xml><?xml version="1.0" encoding="utf-8"?>
-<ds:datastoreItem xmlns:ds="http://schemas.openxmlformats.org/officeDocument/2006/customXml" ds:itemID="{2A5940D2-3E95-4852-9774-B88AC437C070}">
+<ds:datastoreItem xmlns:ds="http://schemas.openxmlformats.org/officeDocument/2006/customXml" ds:itemID="{B64C220D-7C53-482D-8C3A-EBBF3CE17F28}">
   <ds:schemaRefs>
     <ds:schemaRef ds:uri="http://schemas.openxmlformats.org/officeDocument/2006/bibliography"/>
   </ds:schemaRefs>

</xml_diff>